<commit_message>
More Inv 3 Updates
</commit_message>
<xml_diff>
--- a/Investigation 3/Upregulated Receptor Analysis (Working Sheet).docx
+++ b/Investigation 3/Upregulated Receptor Analysis (Working Sheet).docx
@@ -1335,13 +1335,7 @@
         <w:rPr>
           <w:rFonts w:ascii="Calibri" w:hAnsi="Calibri" w:cs="Calibri"/>
         </w:rPr>
-        <w:t>“</w:t>
-      </w:r>
-      <w:r>
-        <w:rPr>
-          <w:rFonts w:ascii="Calibri" w:hAnsi="Calibri" w:cs="Calibri"/>
-        </w:rPr>
-        <w:t>We identify the monocyte- and macrophage-derived cytokine METRNL (</w:t>
+        <w:t>“We identify the monocyte- and macrophage-derived cytokine METRNL (</w:t>
       </w:r>
       <w:proofErr w:type="spellStart"/>
       <w:r>
@@ -1371,13 +1365,7 @@
         <w:rPr>
           <w:rFonts w:ascii="Calibri" w:hAnsi="Calibri" w:cs="Calibri"/>
         </w:rPr>
-        <w:t>-deficient mice failed to mount this KIT-dependent angiogenic response and developed severe postinfarction heart failure. Our data establish METRNL as a KIT receptor ligand in the context of ischemic tissue repair.</w:t>
-      </w:r>
-      <w:r>
-        <w:rPr>
-          <w:rFonts w:ascii="Calibri" w:hAnsi="Calibri" w:cs="Calibri"/>
-        </w:rPr>
-        <w:t>”</w:t>
+        <w:t>-deficient mice failed to mount this KIT-dependent angiogenic response and developed severe postinfarction heart failure. Our data establish METRNL as a KIT receptor ligand in the context of ischemic tissue repair.”</w:t>
       </w:r>
     </w:p>
     <w:p>
@@ -2348,49 +2336,16 @@
           <w:color w:val="FF0000"/>
         </w:rPr>
       </w:pPr>
-      <w:r>
-        <w:rPr>
-          <w:rFonts w:ascii="Calibri" w:hAnsi="Calibri" w:cs="Calibri"/>
-          <w:color w:val="FF0000"/>
-        </w:rPr>
-        <w:fldChar w:fldCharType="begin"/>
-      </w:r>
-      <w:r>
-        <w:rPr>
-          <w:rFonts w:ascii="Calibri" w:hAnsi="Calibri" w:cs="Calibri"/>
-          <w:color w:val="FF0000"/>
-        </w:rPr>
-        <w:instrText>HYPERLINK "https://pubmed.ncbi.nlm.nih.gov/37011730/"</w:instrText>
-      </w:r>
-      <w:r>
-        <w:rPr>
-          <w:rFonts w:ascii="Calibri" w:hAnsi="Calibri" w:cs="Calibri"/>
-          <w:color w:val="FF0000"/>
-        </w:rPr>
-      </w:r>
-      <w:r>
-        <w:rPr>
-          <w:rFonts w:ascii="Calibri" w:hAnsi="Calibri" w:cs="Calibri"/>
-          <w:color w:val="FF0000"/>
-        </w:rPr>
-        <w:fldChar w:fldCharType="separate"/>
-      </w:r>
-      <w:r>
-        <w:rPr>
-          <w:rStyle w:val="Hyperlink"/>
-          <w:rFonts w:ascii="Calibri" w:hAnsi="Calibri" w:cs="Calibri"/>
-          <w:color w:val="FF0000"/>
-        </w:rPr>
-        <w:t>https://pubmed.ncbi.nlm.nih.gov/37011730/</w:t>
-      </w:r>
-      <w:r>
-        <w:rPr>
-          <w:rStyle w:val="Hyperlink"/>
-          <w:rFonts w:ascii="Calibri" w:hAnsi="Calibri" w:cs="Calibri"/>
-          <w:color w:val="FF0000"/>
-        </w:rPr>
-        <w:fldChar w:fldCharType="end"/>
-      </w:r>
+      <w:hyperlink r:id="rId17" w:history="1">
+        <w:r>
+          <w:rPr>
+            <w:rStyle w:val="Hyperlink"/>
+            <w:rFonts w:ascii="Calibri" w:hAnsi="Calibri" w:cs="Calibri"/>
+            <w:color w:val="FF0000"/>
+          </w:rPr>
+          <w:t>https://pubmed.ncbi.nlm.nih.gov/37011730/</w:t>
+        </w:r>
+      </w:hyperlink>
     </w:p>
     <w:p>
       <w:pPr>
@@ -2640,7 +2595,7 @@
           <w:color w:val="FF0000"/>
         </w:rPr>
       </w:pPr>
-      <w:hyperlink r:id="rId17" w:history="1">
+      <w:hyperlink r:id="rId18" w:history="1">
         <w:r>
           <w:rPr>
             <w:rStyle w:val="Hyperlink"/>
@@ -2676,7 +2631,7 @@
         </w:rPr>
         <w:t>“RPV4, expressed in the plasma membrane of a wide range of cell types, is a polymodal ion channel whose gating is controlled by multiple endogenous and exogenous stimuli including synthetic ligands, cell swelling, shear stress, and moderate heat</w:t>
       </w:r>
-      <w:hyperlink r:id="rId18" w:anchor="ref-17" w:history="1">
+      <w:hyperlink r:id="rId19" w:anchor="ref-17" w:history="1">
         <w:r>
           <w:rPr>
             <w:rStyle w:val="Hyperlink"/>
@@ -2695,7 +2650,7 @@
         </w:rPr>
         <w:t>–</w:t>
       </w:r>
-      <w:hyperlink r:id="rId19" w:anchor="ref-19" w:history="1">
+      <w:hyperlink r:id="rId20" w:anchor="ref-19" w:history="1">
         <w:r>
           <w:rPr>
             <w:rStyle w:val="Hyperlink"/>
@@ -2732,7 +2687,7 @@
           <w:color w:val="FF0000"/>
         </w:rPr>
       </w:pPr>
-      <w:hyperlink r:id="rId20" w:history="1">
+      <w:hyperlink r:id="rId21" w:history="1">
         <w:r>
           <w:rPr>
             <w:rStyle w:val="Hyperlink"/>
@@ -3298,7 +3253,7 @@
           <w:rFonts w:ascii="Calibri" w:hAnsi="Calibri" w:cs="Calibri"/>
         </w:rPr>
       </w:pPr>
-      <w:hyperlink r:id="rId21" w:history="1">
+      <w:hyperlink r:id="rId22" w:history="1">
         <w:r>
           <w:rPr>
             <w:rStyle w:val="Hyperlink"/>
@@ -3354,7 +3309,7 @@
           <w:rFonts w:ascii="Calibri" w:hAnsi="Calibri" w:cs="Calibri"/>
         </w:rPr>
       </w:pPr>
-      <w:hyperlink r:id="rId22" w:history="1">
+      <w:hyperlink r:id="rId23" w:history="1">
         <w:r>
           <w:rPr>
             <w:rStyle w:val="Hyperlink"/>
@@ -3386,13 +3341,7 @@
         <w:rPr>
           <w:rFonts w:ascii="Calibri" w:hAnsi="Calibri" w:cs="Calibri"/>
         </w:rPr>
-        <w:t>“</w:t>
-      </w:r>
-      <w:r>
-        <w:rPr>
-          <w:rFonts w:ascii="Calibri" w:hAnsi="Calibri" w:cs="Calibri"/>
-        </w:rPr>
-        <w:t>Fibroblast growth factor (</w:t>
+        <w:t>“Fibroblast growth factor (</w:t>
       </w:r>
       <w:proofErr w:type="spellStart"/>
       <w:r>
@@ -3662,13 +3611,7 @@
         <w:rPr>
           <w:rFonts w:ascii="Calibri" w:hAnsi="Calibri" w:cs="Calibri"/>
         </w:rPr>
-        <w:t xml:space="preserve"> ligands to regulate important developmental processes in zebrafish.</w:t>
-      </w:r>
-      <w:r>
-        <w:rPr>
-          <w:rFonts w:ascii="Calibri" w:hAnsi="Calibri" w:cs="Calibri"/>
-        </w:rPr>
-        <w:t>”</w:t>
+        <w:t xml:space="preserve"> ligands to regulate important developmental processes in zebrafish.”</w:t>
       </w:r>
     </w:p>
     <w:p>
@@ -3683,49 +3626,15 @@
           <w:rFonts w:ascii="Calibri" w:hAnsi="Calibri" w:cs="Calibri"/>
         </w:rPr>
       </w:pPr>
-      <w:r>
-        <w:rPr>
-          <w:rFonts w:ascii="Calibri" w:hAnsi="Calibri" w:cs="Calibri"/>
-        </w:rPr>
-        <w:fldChar w:fldCharType="begin"/>
-      </w:r>
-      <w:r>
-        <w:rPr>
-          <w:rFonts w:ascii="Calibri" w:hAnsi="Calibri" w:cs="Calibri"/>
-        </w:rPr>
-        <w:instrText xml:space="preserve"> HYPERLINK "</w:instrText>
-      </w:r>
-      <w:r>
-        <w:rPr>
-          <w:rFonts w:ascii="Calibri" w:hAnsi="Calibri" w:cs="Calibri"/>
-        </w:rPr>
-        <w:instrText>https://pubmed.ncbi.nlm.nih.gov/36841347/</w:instrText>
-      </w:r>
-      <w:r>
-        <w:rPr>
-          <w:rFonts w:ascii="Calibri" w:hAnsi="Calibri" w:cs="Calibri"/>
-        </w:rPr>
-        <w:instrText xml:space="preserve">" </w:instrText>
-      </w:r>
-      <w:r>
-        <w:rPr>
-          <w:rFonts w:ascii="Calibri" w:hAnsi="Calibri" w:cs="Calibri"/>
-        </w:rPr>
-        <w:fldChar w:fldCharType="separate"/>
-      </w:r>
-      <w:r>
-        <w:rPr>
-          <w:rStyle w:val="Hyperlink"/>
-          <w:rFonts w:ascii="Calibri" w:hAnsi="Calibri" w:cs="Calibri"/>
-        </w:rPr>
-        <w:t>https://pubmed.ncbi.nlm.nih.gov/36841347/</w:t>
-      </w:r>
-      <w:r>
-        <w:rPr>
-          <w:rFonts w:ascii="Calibri" w:hAnsi="Calibri" w:cs="Calibri"/>
-        </w:rPr>
-        <w:fldChar w:fldCharType="end"/>
-      </w:r>
+      <w:hyperlink r:id="rId24" w:history="1">
+        <w:r>
+          <w:rPr>
+            <w:rStyle w:val="Hyperlink"/>
+            <w:rFonts w:ascii="Calibri" w:hAnsi="Calibri" w:cs="Calibri"/>
+          </w:rPr>
+          <w:t>https://pubmed.ncbi.nlm.nih.gov/36841347/</w:t>
+        </w:r>
+      </w:hyperlink>
     </w:p>
     <w:p>
       <w:pPr>
@@ -3963,7 +3872,7 @@
           <w:rFonts w:ascii="Calibri" w:hAnsi="Calibri" w:cs="Calibri"/>
         </w:rPr>
       </w:pPr>
-      <w:hyperlink r:id="rId23" w:history="1">
+      <w:hyperlink r:id="rId25" w:history="1">
         <w:r>
           <w:rPr>
             <w:rStyle w:val="Hyperlink"/>
@@ -4027,7 +3936,7 @@
           <w:rFonts w:ascii="Calibri" w:hAnsi="Calibri" w:cs="Calibri"/>
         </w:rPr>
       </w:pPr>
-      <w:hyperlink r:id="rId24" w:history="1">
+      <w:hyperlink r:id="rId26" w:history="1">
         <w:r>
           <w:rPr>
             <w:rStyle w:val="Hyperlink"/>
@@ -4059,13 +3968,7 @@
         <w:rPr>
           <w:rFonts w:ascii="Calibri" w:hAnsi="Calibri" w:cs="Calibri"/>
         </w:rPr>
-        <w:t>“</w:t>
-      </w:r>
-      <w:r>
-        <w:rPr>
-          <w:rFonts w:ascii="Calibri" w:hAnsi="Calibri" w:cs="Calibri"/>
-        </w:rPr>
-        <w:t xml:space="preserve">The receptor tyrosine kinase, adhesion-related kinase (Ark) (also known as Axl, UFO, and Tyro7), has been implicated in the migration of GnRH neuronal cells. Binding of its ligand, growth arrest-specific gene 6 (Gas6), promotes cytoskeletal remodeling and migration of NLT GnRH neuronal cells via </w:t>
+        <w:t xml:space="preserve">“The receptor tyrosine kinase, adhesion-related kinase (Ark) (also known as Axl, UFO, and Tyro7), has been implicated in the migration of GnRH neuronal cells. Binding of its ligand, growth arrest-specific gene 6 (Gas6), promotes cytoskeletal remodeling and migration of NLT GnRH neuronal cells via </w:t>
       </w:r>
       <w:proofErr w:type="spellStart"/>
       <w:r>
@@ -4079,13 +3982,7 @@
         <w:rPr>
           <w:rFonts w:ascii="Calibri" w:hAnsi="Calibri" w:cs="Calibri"/>
         </w:rPr>
-        <w:t xml:space="preserve"> and p38 MAPK.</w:t>
-      </w:r>
-      <w:r>
-        <w:rPr>
-          <w:rFonts w:ascii="Calibri" w:hAnsi="Calibri" w:cs="Calibri"/>
-        </w:rPr>
-        <w:t>”</w:t>
+        <w:t xml:space="preserve"> and p38 MAPK.”</w:t>
       </w:r>
     </w:p>
     <w:p>
@@ -4107,7 +4004,7 @@
           <w:rFonts w:ascii="Calibri" w:hAnsi="Calibri" w:cs="Calibri"/>
         </w:rPr>
       </w:pPr>
-      <w:hyperlink r:id="rId25" w:history="1">
+      <w:hyperlink r:id="rId27" w:history="1">
         <w:r>
           <w:rPr>
             <w:rStyle w:val="Hyperlink"/>
@@ -4190,7 +4087,7 @@
           <w:rFonts w:ascii="Calibri" w:hAnsi="Calibri" w:cs="Calibri"/>
         </w:rPr>
       </w:pPr>
-      <w:hyperlink r:id="rId26" w:history="1">
+      <w:hyperlink r:id="rId28" w:history="1">
         <w:r>
           <w:rPr>
             <w:rStyle w:val="Hyperlink"/>
@@ -4458,7 +4355,7 @@
           <w:color w:val="FF0000"/>
         </w:rPr>
       </w:pPr>
-      <w:hyperlink r:id="rId27" w:history="1">
+      <w:hyperlink r:id="rId29" w:history="1">
         <w:r>
           <w:rPr>
             <w:rStyle w:val="Hyperlink"/>
@@ -4522,28 +4419,14 @@
           <w:rFonts w:ascii="Calibri" w:hAnsi="Calibri" w:cs="Calibri"/>
           <w:color w:val="FF0000"/>
         </w:rPr>
-        <w:t>4</w:t>
-      </w:r>
-      <w:r>
-        <w:rPr>
-          <w:rFonts w:ascii="Calibri" w:hAnsi="Calibri" w:cs="Calibri"/>
-          <w:color w:val="FF0000"/>
-        </w:rPr>
-        <w:t xml:space="preserve"> results. </w:t>
-      </w:r>
-      <w:r>
-        <w:rPr>
-          <w:rFonts w:ascii="Calibri" w:hAnsi="Calibri" w:cs="Calibri"/>
-          <w:color w:val="FF0000"/>
-        </w:rPr>
-        <w:t xml:space="preserve">No initial results seem </w:t>
-      </w:r>
-      <w:r>
-        <w:rPr>
-          <w:rFonts w:ascii="Calibri" w:hAnsi="Calibri" w:cs="Calibri"/>
-          <w:color w:val="FF0000"/>
-        </w:rPr>
-        <w:t>relevant.</w:t>
+        <w:t xml:space="preserve">4 results. </w:t>
+      </w:r>
+      <w:r>
+        <w:rPr>
+          <w:rFonts w:ascii="Calibri" w:hAnsi="Calibri" w:cs="Calibri"/>
+          <w:color w:val="FF0000"/>
+        </w:rPr>
+        <w:t>No initial results seem relevant.</w:t>
       </w:r>
       <w:r>
         <w:rPr>
@@ -4780,7 +4663,7 @@
           <w:color w:val="FF0000"/>
         </w:rPr>
       </w:pPr>
-      <w:hyperlink r:id="rId28" w:history="1">
+      <w:hyperlink r:id="rId30" w:history="1">
         <w:r>
           <w:rPr>
             <w:rStyle w:val="Hyperlink"/>
@@ -5079,7 +4962,7 @@
           <w:rFonts w:ascii="Calibri" w:hAnsi="Calibri" w:cs="Calibri"/>
         </w:rPr>
       </w:pPr>
-      <w:hyperlink r:id="rId29" w:history="1">
+      <w:hyperlink r:id="rId31" w:history="1">
         <w:r>
           <w:rPr>
             <w:rStyle w:val="Hyperlink"/>
@@ -5134,7 +5017,7 @@
           <w:rFonts w:ascii="Calibri" w:hAnsi="Calibri" w:cs="Calibri"/>
         </w:rPr>
       </w:pPr>
-      <w:hyperlink r:id="rId30" w:history="1">
+      <w:hyperlink r:id="rId32" w:history="1">
         <w:r>
           <w:rPr>
             <w:rStyle w:val="Hyperlink"/>
@@ -5173,7 +5056,7 @@
           <w:rFonts w:ascii="Calibri" w:hAnsi="Calibri" w:cs="Calibri"/>
         </w:rPr>
       </w:pPr>
-      <w:hyperlink r:id="rId31" w:history="1">
+      <w:hyperlink r:id="rId33" w:history="1">
         <w:r>
           <w:rPr>
             <w:rStyle w:val="Hyperlink"/>
@@ -5220,7 +5103,7 @@
           <w:rFonts w:ascii="Calibri" w:hAnsi="Calibri" w:cs="Calibri"/>
         </w:rPr>
       </w:pPr>
-      <w:hyperlink r:id="rId32" w:history="1">
+      <w:hyperlink r:id="rId34" w:history="1">
         <w:r>
           <w:rPr>
             <w:rStyle w:val="Hyperlink"/>
@@ -5331,7 +5214,7 @@
           <w:rFonts w:ascii="Calibri" w:hAnsi="Calibri" w:cs="Calibri"/>
         </w:rPr>
       </w:pPr>
-      <w:hyperlink r:id="rId33" w:history="1">
+      <w:hyperlink r:id="rId35" w:history="1">
         <w:r>
           <w:rPr>
             <w:rStyle w:val="Hyperlink"/>
@@ -5608,7 +5491,7 @@
           <w:color w:val="FF0000"/>
         </w:rPr>
       </w:pPr>
-      <w:hyperlink r:id="rId34" w:history="1">
+      <w:hyperlink r:id="rId36" w:history="1">
         <w:r>
           <w:rPr>
             <w:rStyle w:val="Hyperlink"/>
@@ -5909,7 +5792,7 @@
           <w:color w:val="FF0000"/>
         </w:rPr>
       </w:pPr>
-      <w:hyperlink r:id="rId35" w:history="1">
+      <w:hyperlink r:id="rId37" w:history="1">
         <w:r>
           <w:rPr>
             <w:rStyle w:val="Hyperlink"/>
@@ -6202,7 +6085,7 @@
           <w:color w:val="FF0000"/>
         </w:rPr>
       </w:pPr>
-      <w:hyperlink r:id="rId36" w:history="1">
+      <w:hyperlink r:id="rId38" w:history="1">
         <w:r>
           <w:rPr>
             <w:rStyle w:val="Hyperlink"/>
@@ -6265,14 +6148,7 @@
           <w:rFonts w:ascii="Calibri" w:hAnsi="Calibri" w:cs="Calibri"/>
           <w:color w:val="FF0000"/>
         </w:rPr>
-        <w:t>82</w:t>
-      </w:r>
-      <w:r>
-        <w:rPr>
-          <w:rFonts w:ascii="Calibri" w:hAnsi="Calibri" w:cs="Calibri"/>
-          <w:color w:val="FF0000"/>
-        </w:rPr>
-        <w:t xml:space="preserve"> results. None of the initial results seem relevant.</w:t>
+        <w:t>82 results. None of the initial results seem relevant.</w:t>
       </w:r>
       <w:r>
         <w:rPr>
@@ -6492,7 +6368,7 @@
           <w:rFonts w:ascii="Calibri" w:hAnsi="Calibri" w:cs="Calibri"/>
         </w:rPr>
       </w:pPr>
-      <w:hyperlink r:id="rId37" w:history="1">
+      <w:hyperlink r:id="rId39" w:history="1">
         <w:r>
           <w:rPr>
             <w:rStyle w:val="Hyperlink"/>
@@ -6547,7 +6423,7 @@
           <w:rFonts w:ascii="Calibri" w:hAnsi="Calibri" w:cs="Calibri"/>
         </w:rPr>
       </w:pPr>
-      <w:hyperlink r:id="rId38" w:history="1">
+      <w:hyperlink r:id="rId40" w:history="1">
         <w:r>
           <w:rPr>
             <w:rStyle w:val="Hyperlink"/>
@@ -6842,7 +6718,7 @@
           <w:color w:val="FF0000"/>
         </w:rPr>
       </w:pPr>
-      <w:hyperlink r:id="rId39" w:history="1">
+      <w:hyperlink r:id="rId41" w:history="1">
         <w:r>
           <w:rPr>
             <w:rStyle w:val="Hyperlink"/>
@@ -7428,7 +7304,7 @@
           <w:rFonts w:ascii="Calibri" w:hAnsi="Calibri" w:cs="Calibri"/>
         </w:rPr>
       </w:pPr>
-      <w:hyperlink r:id="rId40" w:history="1">
+      <w:hyperlink r:id="rId42" w:history="1">
         <w:r>
           <w:rPr>
             <w:rStyle w:val="Hyperlink"/>
@@ -7491,7 +7367,7 @@
           <w:rFonts w:ascii="Calibri" w:hAnsi="Calibri" w:cs="Calibri"/>
         </w:rPr>
       </w:pPr>
-      <w:hyperlink r:id="rId41" w:history="1">
+      <w:hyperlink r:id="rId43" w:history="1">
         <w:r>
           <w:rPr>
             <w:rStyle w:val="Hyperlink"/>
@@ -7570,7 +7446,7 @@
           <w:rFonts w:ascii="Calibri" w:hAnsi="Calibri" w:cs="Calibri"/>
         </w:rPr>
       </w:pPr>
-      <w:hyperlink r:id="rId42" w:history="1">
+      <w:hyperlink r:id="rId44" w:history="1">
         <w:r>
           <w:rPr>
             <w:rStyle w:val="Hyperlink"/>
@@ -7898,6 +7774,61 @@
           <w:rFonts w:ascii="Calibri" w:hAnsi="Calibri" w:cs="Calibri"/>
         </w:rPr>
       </w:pPr>
+      <w:hyperlink r:id="rId45" w:history="1">
+        <w:r>
+          <w:rPr>
+            <w:rStyle w:val="Hyperlink"/>
+            <w:rFonts w:ascii="Calibri" w:hAnsi="Calibri" w:cs="Calibri"/>
+          </w:rPr>
+          <w:t>https://pubmed.ncbi.nlm.nih.gov/?term=%28%28ligand%29+OR+%28satellite+cell+proliferation%29+OR+%28myogenesis%29+OR+%28muscle+stem+cell+proliferation%29+OR+%28teleost%29+OR+%28fish%29%29+%2B+%28%28121893833%29+OR+%28LOC121893833%29+OR+%28macrophage-stimulating+protein+receptor-like%29+OR+%28MST1R%29%29&amp;sort=date</w:t>
+        </w:r>
+      </w:hyperlink>
+    </w:p>
+    <w:p>
+      <w:pPr>
+        <w:pBdr>
+          <w:top w:val="none" w:sz="0" w:space="0" w:color="000000"/>
+          <w:left w:val="none" w:sz="0" w:space="0" w:color="000000"/>
+          <w:bottom w:val="none" w:sz="0" w:space="0" w:color="000000"/>
+          <w:right w:val="none" w:sz="0" w:space="0" w:color="000000"/>
+        </w:pBdr>
+        <w:rPr>
+          <w:rFonts w:ascii="Calibri" w:hAnsi="Calibri" w:cs="Calibri"/>
+        </w:rPr>
+      </w:pPr>
+    </w:p>
+    <w:p>
+      <w:pPr>
+        <w:pBdr>
+          <w:top w:val="none" w:sz="0" w:space="0" w:color="000000"/>
+          <w:left w:val="none" w:sz="0" w:space="0" w:color="000000"/>
+          <w:bottom w:val="none" w:sz="0" w:space="0" w:color="000000"/>
+          <w:right w:val="none" w:sz="0" w:space="0" w:color="000000"/>
+        </w:pBdr>
+        <w:rPr>
+          <w:rFonts w:ascii="Calibri" w:hAnsi="Calibri" w:cs="Calibri"/>
+        </w:rPr>
+      </w:pPr>
+      <w:r>
+        <w:rPr>
+          <w:rFonts w:ascii="Calibri" w:hAnsi="Calibri" w:cs="Calibri"/>
+        </w:rPr>
+        <w:t xml:space="preserve">Added MSTR1 since that is the name of the </w:t>
+      </w:r>
+      <w:r>
+        <w:rPr>
+          <w:rFonts w:ascii="Calibri" w:eastAsia="Arial" w:hAnsi="Calibri" w:cs="Calibri"/>
+          <w:color w:val="000000"/>
+        </w:rPr>
+        <w:t>macrophage-stimulating protein receptor</w:t>
+      </w:r>
+      <w:r>
+        <w:rPr>
+          <w:rFonts w:ascii="Calibri" w:eastAsia="Arial" w:hAnsi="Calibri" w:cs="Calibri"/>
+          <w:color w:val="000000"/>
+        </w:rPr>
+        <w:t xml:space="preserve"> in most literature.</w:t>
+      </w:r>
     </w:p>
     <w:p>
       <w:pPr>
@@ -7935,10 +7866,185 @@
     </w:p>
     <w:p>
       <w:pPr>
-        <w:rPr>
-          <w:rFonts w:ascii="Calibri" w:hAnsi="Calibri" w:cs="Calibri"/>
-        </w:rPr>
-      </w:pPr>
+        <w:pStyle w:val="ListParagraph"/>
+        <w:numPr>
+          <w:ilvl w:val="0"/>
+          <w:numId w:val="11"/>
+        </w:numPr>
+        <w:ind w:left="720"/>
+        <w:rPr>
+          <w:rFonts w:ascii="Calibri" w:hAnsi="Calibri" w:cs="Calibri"/>
+        </w:rPr>
+      </w:pPr>
+      <w:hyperlink r:id="rId46" w:history="1">
+        <w:r>
+          <w:rPr>
+            <w:rStyle w:val="Hyperlink"/>
+            <w:rFonts w:ascii="Calibri" w:hAnsi="Calibri" w:cs="Calibri"/>
+          </w:rPr>
+          <w:t>https://pubmed.ncbi.nlm.nih.gov/35626096/</w:t>
+        </w:r>
+      </w:hyperlink>
+    </w:p>
+    <w:p>
+      <w:pPr>
+        <w:pStyle w:val="ListParagraph"/>
+        <w:numPr>
+          <w:ilvl w:val="1"/>
+          <w:numId w:val="11"/>
+        </w:numPr>
+        <w:ind w:left="1440"/>
+        <w:rPr>
+          <w:rFonts w:ascii="Calibri" w:hAnsi="Calibri" w:cs="Calibri"/>
+        </w:rPr>
+      </w:pPr>
+      <w:r>
+        <w:rPr>
+          <w:rFonts w:ascii="Calibri" w:hAnsi="Calibri" w:cs="Calibri"/>
+        </w:rPr>
+        <w:t xml:space="preserve">RON </w:t>
+      </w:r>
+      <w:proofErr w:type="gramStart"/>
+      <w:r>
+        <w:rPr>
+          <w:rFonts w:ascii="Calibri" w:hAnsi="Calibri" w:cs="Calibri"/>
+        </w:rPr>
+        <w:t>( MST</w:t>
+      </w:r>
+      <w:proofErr w:type="gramEnd"/>
+      <w:r>
+        <w:rPr>
+          <w:rFonts w:ascii="Calibri" w:hAnsi="Calibri" w:cs="Calibri"/>
+        </w:rPr>
+        <w:t>1R) and HGFL ( MST1) Co-Overexpression Supports Breast Tumorigenesis through Autocrine and Paracrine Cellular Crosstalk</w:t>
+      </w:r>
+    </w:p>
+    <w:p>
+      <w:pPr>
+        <w:pStyle w:val="ListParagraph"/>
+        <w:numPr>
+          <w:ilvl w:val="1"/>
+          <w:numId w:val="11"/>
+        </w:numPr>
+        <w:ind w:left="1440"/>
+        <w:rPr>
+          <w:rFonts w:ascii="Calibri" w:hAnsi="Calibri" w:cs="Calibri"/>
+        </w:rPr>
+      </w:pPr>
+      <w:r>
+        <w:rPr>
+          <w:rFonts w:ascii="Calibri" w:hAnsi="Calibri" w:cs="Calibri"/>
+        </w:rPr>
+        <w:t>RON (</w:t>
+      </w:r>
+      <w:r>
+        <w:rPr>
+          <w:rFonts w:ascii="Calibri" w:hAnsi="Calibri" w:cs="Calibri"/>
+          <w:i/>
+          <w:iCs/>
+        </w:rPr>
+        <w:t>MST1R</w:t>
+      </w:r>
+      <w:r>
+        <w:rPr>
+          <w:rFonts w:ascii="Calibri" w:hAnsi="Calibri" w:cs="Calibri"/>
+        </w:rPr>
+        <w:t>) and HGFL (</w:t>
+      </w:r>
+      <w:r>
+        <w:rPr>
+          <w:rFonts w:ascii="Calibri" w:hAnsi="Calibri" w:cs="Calibri"/>
+          <w:i/>
+          <w:iCs/>
+        </w:rPr>
+        <w:t>MST1</w:t>
+      </w:r>
+      <w:r>
+        <w:rPr>
+          <w:rFonts w:ascii="Calibri" w:hAnsi="Calibri" w:cs="Calibri"/>
+        </w:rPr>
+        <w:t>) genes are located on human chromosome 3 and mouse chromosome 9 respectively and are found near each other in both species. Based on co-expression patterns, we posited that RON and HGFL are co-regulated and that coordinate upregulation drives aggressive tumorigenesis.</w:t>
+      </w:r>
+    </w:p>
+    <w:p>
+      <w:pPr>
+        <w:pStyle w:val="ListParagraph"/>
+        <w:numPr>
+          <w:ilvl w:val="0"/>
+          <w:numId w:val="11"/>
+        </w:numPr>
+        <w:ind w:left="720"/>
+        <w:rPr>
+          <w:rFonts w:ascii="Calibri" w:hAnsi="Calibri" w:cs="Calibri"/>
+        </w:rPr>
+      </w:pPr>
+      <w:hyperlink r:id="rId47" w:history="1">
+        <w:r>
+          <w:rPr>
+            <w:rStyle w:val="Hyperlink"/>
+            <w:rFonts w:ascii="Calibri" w:hAnsi="Calibri" w:cs="Calibri"/>
+          </w:rPr>
+          <w:t>https://pubmed.ncbi.n</w:t>
+        </w:r>
+        <w:r>
+          <w:rPr>
+            <w:rStyle w:val="Hyperlink"/>
+            <w:rFonts w:ascii="Calibri" w:hAnsi="Calibri" w:cs="Calibri"/>
+          </w:rPr>
+          <w:t>l</w:t>
+        </w:r>
+        <w:r>
+          <w:rPr>
+            <w:rStyle w:val="Hyperlink"/>
+            <w:rFonts w:ascii="Calibri" w:hAnsi="Calibri" w:cs="Calibri"/>
+          </w:rPr>
+          <w:t>m.nih.gov/36833444/</w:t>
+        </w:r>
+      </w:hyperlink>
+    </w:p>
+    <w:p>
+      <w:pPr>
+        <w:pStyle w:val="ListParagraph"/>
+        <w:numPr>
+          <w:ilvl w:val="1"/>
+          <w:numId w:val="11"/>
+        </w:numPr>
+        <w:ind w:left="1440"/>
+        <w:rPr>
+          <w:rFonts w:ascii="Calibri" w:hAnsi="Calibri" w:cs="Calibri"/>
+        </w:rPr>
+      </w:pPr>
+      <w:r>
+        <w:rPr>
+          <w:rFonts w:ascii="Calibri" w:hAnsi="Calibri" w:cs="Calibri"/>
+        </w:rPr>
+        <w:t>An Introduction and Overview of RON Receptor Tyrosine Kinase Signaling</w:t>
+      </w:r>
+    </w:p>
+    <w:p>
+      <w:pPr>
+        <w:pStyle w:val="ListParagraph"/>
+        <w:numPr>
+          <w:ilvl w:val="1"/>
+          <w:numId w:val="11"/>
+        </w:numPr>
+        <w:ind w:left="1440"/>
+        <w:rPr>
+          <w:rFonts w:ascii="Calibri" w:hAnsi="Calibri" w:cs="Calibri"/>
+        </w:rPr>
+      </w:pPr>
+      <w:r>
+        <w:rPr>
+          <w:rFonts w:ascii="Calibri" w:hAnsi="Calibri" w:cs="Calibri"/>
+        </w:rPr>
+        <w:t>RON is a receptor tyrosine kinase (RTK) of the MET receptor family that is canonically involved in mediating growth and inflammatory signaling.</w:t>
+      </w:r>
+      <w:r>
+        <w:rPr>
+          <w:rFonts w:ascii="Calibri" w:hAnsi="Calibri" w:cs="Calibri"/>
+        </w:rPr>
+        <w:t xml:space="preserve"> </w:t>
+      </w:r>
       <w:r>
         <w:rPr>
           <w:rFonts w:ascii="Calibri" w:hAnsi="Calibri" w:cs="Calibri"/>
@@ -8157,6 +8263,15 @@
           <w:rFonts w:ascii="Calibri" w:hAnsi="Calibri" w:cs="Calibri"/>
         </w:rPr>
       </w:pPr>
+      <w:hyperlink r:id="rId48" w:history="1">
+        <w:r>
+          <w:rPr>
+            <w:rStyle w:val="Hyperlink"/>
+            <w:rFonts w:ascii="Calibri" w:hAnsi="Calibri" w:cs="Calibri"/>
+          </w:rPr>
+          <w:t>https://pubmed.ncbi.nlm.nih.gov/?term=%28%28ligand%29+OR+%28satellite+cell+proliferation%29+OR+%28myogenesis%29+OR+%28muscle+stem+cell+proliferation%29+OR+%28teleost%29+OR+%28fish%29%29+%2B+%28%28121904549%29+OR+%28unc5db%29+OR+%28unc-5+netrin+receptor+Db%29+OR+%28netrin+receptor+UNC5D%29%29&amp;sort=date</w:t>
+        </w:r>
+      </w:hyperlink>
     </w:p>
     <w:p>
       <w:pPr>
@@ -8194,10 +8309,84 @@
     </w:p>
     <w:p>
       <w:pPr>
-        <w:rPr>
-          <w:rFonts w:ascii="Calibri" w:hAnsi="Calibri" w:cs="Calibri"/>
-        </w:rPr>
-      </w:pPr>
+        <w:pStyle w:val="ListParagraph"/>
+        <w:numPr>
+          <w:ilvl w:val="0"/>
+          <w:numId w:val="13"/>
+        </w:numPr>
+        <w:ind w:left="720"/>
+        <w:rPr>
+          <w:rFonts w:ascii="Calibri" w:hAnsi="Calibri" w:cs="Calibri"/>
+        </w:rPr>
+      </w:pPr>
+      <w:r>
+        <w:rPr>
+          <w:rFonts w:ascii="Calibri" w:hAnsi="Calibri" w:cs="Calibri"/>
+        </w:rPr>
+        <w:fldChar w:fldCharType="begin"/>
+      </w:r>
+      <w:r>
+        <w:rPr>
+          <w:rFonts w:ascii="Calibri" w:hAnsi="Calibri" w:cs="Calibri"/>
+        </w:rPr>
+        <w:instrText xml:space="preserve"> HYPERLINK "</w:instrText>
+      </w:r>
+      <w:r>
+        <w:rPr>
+          <w:rFonts w:ascii="Calibri" w:hAnsi="Calibri" w:cs="Calibri"/>
+        </w:rPr>
+        <w:instrText>https://pubmed.ncbi.nlm.nih.gov/23806443/</w:instrText>
+      </w:r>
+      <w:r>
+        <w:rPr>
+          <w:rFonts w:ascii="Calibri" w:hAnsi="Calibri" w:cs="Calibri"/>
+        </w:rPr>
+        <w:instrText xml:space="preserve">" </w:instrText>
+      </w:r>
+      <w:r>
+        <w:rPr>
+          <w:rFonts w:ascii="Calibri" w:hAnsi="Calibri" w:cs="Calibri"/>
+        </w:rPr>
+        <w:fldChar w:fldCharType="separate"/>
+      </w:r>
+      <w:r>
+        <w:rPr>
+          <w:rStyle w:val="Hyperlink"/>
+          <w:rFonts w:ascii="Calibri" w:hAnsi="Calibri" w:cs="Calibri"/>
+        </w:rPr>
+        <w:t>https://pubmed.ncbi.nlm.nih.gov/23806443/</w:t>
+      </w:r>
+      <w:r>
+        <w:rPr>
+          <w:rFonts w:ascii="Calibri" w:hAnsi="Calibri" w:cs="Calibri"/>
+        </w:rPr>
+        <w:fldChar w:fldCharType="end"/>
+      </w:r>
+    </w:p>
+    <w:p>
+      <w:pPr>
+        <w:pStyle w:val="ListParagraph"/>
+        <w:numPr>
+          <w:ilvl w:val="1"/>
+          <w:numId w:val="13"/>
+        </w:numPr>
+        <w:ind w:left="1440"/>
+        <w:rPr>
+          <w:rFonts w:ascii="Calibri" w:hAnsi="Calibri" w:cs="Calibri"/>
+        </w:rPr>
+      </w:pPr>
+      <w:r>
+        <w:rPr>
+          <w:rFonts w:ascii="Calibri" w:hAnsi="Calibri" w:cs="Calibri"/>
+        </w:rPr>
+        <w:t>UNC5 family proteins are trans-membrane receptors which mediate both repulsion and attraction signals for the axonal growth cones. The UNC5 family proteins may also play critical roles in angiogenesis and carcinogenesis.</w:t>
+      </w:r>
+      <w:r>
+        <w:rPr>
+          <w:rFonts w:ascii="Calibri" w:hAnsi="Calibri" w:cs="Calibri"/>
+        </w:rPr>
+        <w:t xml:space="preserve"> </w:t>
+      </w:r>
       <w:r>
         <w:rPr>
           <w:rFonts w:ascii="Calibri" w:hAnsi="Calibri" w:cs="Calibri"/>
@@ -11027,6 +11216,119 @@
     </w:lvl>
   </w:abstractNum>
   <w:abstractNum w:abstractNumId="2" w15:restartNumberingAfterBreak="0">
+    <w:nsid w:val="05E30FEB"/>
+    <w:multiLevelType w:val="hybridMultilevel"/>
+    <w:tmpl w:val="C6FC4648"/>
+    <w:lvl w:ilvl="0" w:tplc="04090001">
+      <w:start w:val="1"/>
+      <w:numFmt w:val="bullet"/>
+      <w:lvlText w:val=""/>
+      <w:lvlJc w:val="left"/>
+      <w:pPr>
+        <w:ind w:left="3600" w:hanging="360"/>
+      </w:pPr>
+      <w:rPr>
+        <w:rFonts w:ascii="Symbol" w:hAnsi="Symbol" w:hint="default"/>
+      </w:rPr>
+    </w:lvl>
+    <w:lvl w:ilvl="1" w:tplc="04090003">
+      <w:start w:val="1"/>
+      <w:numFmt w:val="bullet"/>
+      <w:lvlText w:val="o"/>
+      <w:lvlJc w:val="left"/>
+      <w:pPr>
+        <w:ind w:left="4320" w:hanging="360"/>
+      </w:pPr>
+      <w:rPr>
+        <w:rFonts w:ascii="Courier New" w:hAnsi="Courier New" w:cs="Courier New" w:hint="default"/>
+      </w:rPr>
+    </w:lvl>
+    <w:lvl w:ilvl="2" w:tplc="04090005" w:tentative="1">
+      <w:start w:val="1"/>
+      <w:numFmt w:val="bullet"/>
+      <w:lvlText w:val=""/>
+      <w:lvlJc w:val="left"/>
+      <w:pPr>
+        <w:ind w:left="5040" w:hanging="360"/>
+      </w:pPr>
+      <w:rPr>
+        <w:rFonts w:ascii="Wingdings" w:hAnsi="Wingdings" w:hint="default"/>
+      </w:rPr>
+    </w:lvl>
+    <w:lvl w:ilvl="3" w:tplc="04090001" w:tentative="1">
+      <w:start w:val="1"/>
+      <w:numFmt w:val="bullet"/>
+      <w:lvlText w:val=""/>
+      <w:lvlJc w:val="left"/>
+      <w:pPr>
+        <w:ind w:left="5760" w:hanging="360"/>
+      </w:pPr>
+      <w:rPr>
+        <w:rFonts w:ascii="Symbol" w:hAnsi="Symbol" w:hint="default"/>
+      </w:rPr>
+    </w:lvl>
+    <w:lvl w:ilvl="4" w:tplc="04090003" w:tentative="1">
+      <w:start w:val="1"/>
+      <w:numFmt w:val="bullet"/>
+      <w:lvlText w:val="o"/>
+      <w:lvlJc w:val="left"/>
+      <w:pPr>
+        <w:ind w:left="6480" w:hanging="360"/>
+      </w:pPr>
+      <w:rPr>
+        <w:rFonts w:ascii="Courier New" w:hAnsi="Courier New" w:cs="Courier New" w:hint="default"/>
+      </w:rPr>
+    </w:lvl>
+    <w:lvl w:ilvl="5" w:tplc="04090005" w:tentative="1">
+      <w:start w:val="1"/>
+      <w:numFmt w:val="bullet"/>
+      <w:lvlText w:val=""/>
+      <w:lvlJc w:val="left"/>
+      <w:pPr>
+        <w:ind w:left="7200" w:hanging="360"/>
+      </w:pPr>
+      <w:rPr>
+        <w:rFonts w:ascii="Wingdings" w:hAnsi="Wingdings" w:hint="default"/>
+      </w:rPr>
+    </w:lvl>
+    <w:lvl w:ilvl="6" w:tplc="04090001" w:tentative="1">
+      <w:start w:val="1"/>
+      <w:numFmt w:val="bullet"/>
+      <w:lvlText w:val=""/>
+      <w:lvlJc w:val="left"/>
+      <w:pPr>
+        <w:ind w:left="7920" w:hanging="360"/>
+      </w:pPr>
+      <w:rPr>
+        <w:rFonts w:ascii="Symbol" w:hAnsi="Symbol" w:hint="default"/>
+      </w:rPr>
+    </w:lvl>
+    <w:lvl w:ilvl="7" w:tplc="04090003" w:tentative="1">
+      <w:start w:val="1"/>
+      <w:numFmt w:val="bullet"/>
+      <w:lvlText w:val="o"/>
+      <w:lvlJc w:val="left"/>
+      <w:pPr>
+        <w:ind w:left="8640" w:hanging="360"/>
+      </w:pPr>
+      <w:rPr>
+        <w:rFonts w:ascii="Courier New" w:hAnsi="Courier New" w:cs="Courier New" w:hint="default"/>
+      </w:rPr>
+    </w:lvl>
+    <w:lvl w:ilvl="8" w:tplc="04090005" w:tentative="1">
+      <w:start w:val="1"/>
+      <w:numFmt w:val="bullet"/>
+      <w:lvlText w:val=""/>
+      <w:lvlJc w:val="left"/>
+      <w:pPr>
+        <w:ind w:left="9360" w:hanging="360"/>
+      </w:pPr>
+      <w:rPr>
+        <w:rFonts w:ascii="Wingdings" w:hAnsi="Wingdings" w:hint="default"/>
+      </w:rPr>
+    </w:lvl>
+  </w:abstractNum>
+  <w:abstractNum w:abstractNumId="3" w15:restartNumberingAfterBreak="0">
     <w:nsid w:val="07E925FD"/>
     <w:multiLevelType w:val="multilevel"/>
     <w:tmpl w:val="88F45F08"/>
@@ -11115,7 +11417,7 @@
       </w:pPr>
     </w:lvl>
   </w:abstractNum>
-  <w:abstractNum w:abstractNumId="3" w15:restartNumberingAfterBreak="0">
+  <w:abstractNum w:abstractNumId="4" w15:restartNumberingAfterBreak="0">
     <w:nsid w:val="0B2B11BB"/>
     <w:multiLevelType w:val="hybridMultilevel"/>
     <w:tmpl w:val="C2EEDE52"/>
@@ -11228,7 +11530,7 @@
       </w:rPr>
     </w:lvl>
   </w:abstractNum>
-  <w:abstractNum w:abstractNumId="4" w15:restartNumberingAfterBreak="0">
+  <w:abstractNum w:abstractNumId="5" w15:restartNumberingAfterBreak="0">
     <w:nsid w:val="21573669"/>
     <w:multiLevelType w:val="hybridMultilevel"/>
     <w:tmpl w:val="C87E294A"/>
@@ -11341,7 +11643,7 @@
       </w:rPr>
     </w:lvl>
   </w:abstractNum>
-  <w:abstractNum w:abstractNumId="5" w15:restartNumberingAfterBreak="0">
+  <w:abstractNum w:abstractNumId="6" w15:restartNumberingAfterBreak="0">
     <w:nsid w:val="350C3B4E"/>
     <w:multiLevelType w:val="hybridMultilevel"/>
     <w:tmpl w:val="D9D45990"/>
@@ -11454,7 +11756,7 @@
       </w:rPr>
     </w:lvl>
   </w:abstractNum>
-  <w:abstractNum w:abstractNumId="6" w15:restartNumberingAfterBreak="0">
+  <w:abstractNum w:abstractNumId="7" w15:restartNumberingAfterBreak="0">
     <w:nsid w:val="4789180C"/>
     <w:multiLevelType w:val="hybridMultilevel"/>
     <w:tmpl w:val="65D29718"/>
@@ -11567,7 +11869,7 @@
       </w:rPr>
     </w:lvl>
   </w:abstractNum>
-  <w:abstractNum w:abstractNumId="7" w15:restartNumberingAfterBreak="0">
+  <w:abstractNum w:abstractNumId="8" w15:restartNumberingAfterBreak="0">
     <w:nsid w:val="5B882B35"/>
     <w:multiLevelType w:val="multilevel"/>
     <w:tmpl w:val="6F30E74C"/>
@@ -11653,10 +11955,10 @@
       </w:pPr>
     </w:lvl>
   </w:abstractNum>
-  <w:abstractNum w:abstractNumId="8" w15:restartNumberingAfterBreak="0">
+  <w:abstractNum w:abstractNumId="9" w15:restartNumberingAfterBreak="0">
     <w:nsid w:val="5DA83BDE"/>
     <w:multiLevelType w:val="hybridMultilevel"/>
-    <w:tmpl w:val="C374DCF2"/>
+    <w:tmpl w:val="4B402AF2"/>
     <w:lvl w:ilvl="0" w:tplc="04090001">
       <w:start w:val="1"/>
       <w:numFmt w:val="bullet"/>
@@ -11669,13 +11971,212 @@
         <w:rFonts w:ascii="Symbol" w:hAnsi="Symbol" w:hint="default"/>
       </w:rPr>
     </w:lvl>
-    <w:lvl w:ilvl="1" w:tplc="04090003" w:tentative="1">
+    <w:lvl w:ilvl="1" w:tplc="04090003">
       <w:start w:val="1"/>
       <w:numFmt w:val="bullet"/>
       <w:lvlText w:val="o"/>
       <w:lvlJc w:val="left"/>
       <w:pPr>
         <w:ind w:left="4320" w:hanging="360"/>
+      </w:pPr>
+      <w:rPr>
+        <w:rFonts w:ascii="Courier New" w:hAnsi="Courier New" w:cs="Courier New" w:hint="default"/>
+      </w:rPr>
+    </w:lvl>
+    <w:lvl w:ilvl="2" w:tplc="04090005">
+      <w:start w:val="1"/>
+      <w:numFmt w:val="bullet"/>
+      <w:lvlText w:val=""/>
+      <w:lvlJc w:val="left"/>
+      <w:pPr>
+        <w:ind w:left="5040" w:hanging="360"/>
+      </w:pPr>
+      <w:rPr>
+        <w:rFonts w:ascii="Wingdings" w:hAnsi="Wingdings" w:hint="default"/>
+      </w:rPr>
+    </w:lvl>
+    <w:lvl w:ilvl="3" w:tplc="04090001" w:tentative="1">
+      <w:start w:val="1"/>
+      <w:numFmt w:val="bullet"/>
+      <w:lvlText w:val=""/>
+      <w:lvlJc w:val="left"/>
+      <w:pPr>
+        <w:ind w:left="5760" w:hanging="360"/>
+      </w:pPr>
+      <w:rPr>
+        <w:rFonts w:ascii="Symbol" w:hAnsi="Symbol" w:hint="default"/>
+      </w:rPr>
+    </w:lvl>
+    <w:lvl w:ilvl="4" w:tplc="04090003" w:tentative="1">
+      <w:start w:val="1"/>
+      <w:numFmt w:val="bullet"/>
+      <w:lvlText w:val="o"/>
+      <w:lvlJc w:val="left"/>
+      <w:pPr>
+        <w:ind w:left="6480" w:hanging="360"/>
+      </w:pPr>
+      <w:rPr>
+        <w:rFonts w:ascii="Courier New" w:hAnsi="Courier New" w:cs="Courier New" w:hint="default"/>
+      </w:rPr>
+    </w:lvl>
+    <w:lvl w:ilvl="5" w:tplc="04090005" w:tentative="1">
+      <w:start w:val="1"/>
+      <w:numFmt w:val="bullet"/>
+      <w:lvlText w:val=""/>
+      <w:lvlJc w:val="left"/>
+      <w:pPr>
+        <w:ind w:left="7200" w:hanging="360"/>
+      </w:pPr>
+      <w:rPr>
+        <w:rFonts w:ascii="Wingdings" w:hAnsi="Wingdings" w:hint="default"/>
+      </w:rPr>
+    </w:lvl>
+    <w:lvl w:ilvl="6" w:tplc="04090001" w:tentative="1">
+      <w:start w:val="1"/>
+      <w:numFmt w:val="bullet"/>
+      <w:lvlText w:val=""/>
+      <w:lvlJc w:val="left"/>
+      <w:pPr>
+        <w:ind w:left="7920" w:hanging="360"/>
+      </w:pPr>
+      <w:rPr>
+        <w:rFonts w:ascii="Symbol" w:hAnsi="Symbol" w:hint="default"/>
+      </w:rPr>
+    </w:lvl>
+    <w:lvl w:ilvl="7" w:tplc="04090003" w:tentative="1">
+      <w:start w:val="1"/>
+      <w:numFmt w:val="bullet"/>
+      <w:lvlText w:val="o"/>
+      <w:lvlJc w:val="left"/>
+      <w:pPr>
+        <w:ind w:left="8640" w:hanging="360"/>
+      </w:pPr>
+      <w:rPr>
+        <w:rFonts w:ascii="Courier New" w:hAnsi="Courier New" w:cs="Courier New" w:hint="default"/>
+      </w:rPr>
+    </w:lvl>
+    <w:lvl w:ilvl="8" w:tplc="04090005" w:tentative="1">
+      <w:start w:val="1"/>
+      <w:numFmt w:val="bullet"/>
+      <w:lvlText w:val=""/>
+      <w:lvlJc w:val="left"/>
+      <w:pPr>
+        <w:ind w:left="9360" w:hanging="360"/>
+      </w:pPr>
+      <w:rPr>
+        <w:rFonts w:ascii="Wingdings" w:hAnsi="Wingdings" w:hint="default"/>
+      </w:rPr>
+    </w:lvl>
+  </w:abstractNum>
+  <w:abstractNum w:abstractNumId="10" w15:restartNumberingAfterBreak="0">
+    <w:nsid w:val="5EFC3234"/>
+    <w:multiLevelType w:val="multilevel"/>
+    <w:tmpl w:val="0A86311A"/>
+    <w:lvl w:ilvl="0">
+      <w:start w:val="1"/>
+      <w:numFmt w:val="decimal"/>
+      <w:lvlText w:val="%1."/>
+      <w:lvlJc w:val="left"/>
+      <w:pPr>
+        <w:ind w:left="360" w:hanging="360"/>
+      </w:pPr>
+    </w:lvl>
+    <w:lvl w:ilvl="1">
+      <w:start w:val="1"/>
+      <w:numFmt w:val="decimal"/>
+      <w:lvlText w:val="%1.%2."/>
+      <w:lvlJc w:val="left"/>
+      <w:pPr>
+        <w:ind w:left="792" w:hanging="432"/>
+      </w:pPr>
+    </w:lvl>
+    <w:lvl w:ilvl="2">
+      <w:start w:val="1"/>
+      <w:numFmt w:val="decimal"/>
+      <w:lvlText w:val="%1.%2.%3."/>
+      <w:lvlJc w:val="left"/>
+      <w:pPr>
+        <w:ind w:left="1224" w:hanging="504"/>
+      </w:pPr>
+    </w:lvl>
+    <w:lvl w:ilvl="3">
+      <w:start w:val="1"/>
+      <w:numFmt w:val="decimal"/>
+      <w:lvlText w:val="%1.%2.%3.%4."/>
+      <w:lvlJc w:val="left"/>
+      <w:pPr>
+        <w:ind w:left="1728" w:hanging="648"/>
+      </w:pPr>
+    </w:lvl>
+    <w:lvl w:ilvl="4">
+      <w:start w:val="1"/>
+      <w:numFmt w:val="decimal"/>
+      <w:lvlText w:val="%1.%2.%3.%4.%5."/>
+      <w:lvlJc w:val="left"/>
+      <w:pPr>
+        <w:ind w:left="2232" w:hanging="792"/>
+      </w:pPr>
+    </w:lvl>
+    <w:lvl w:ilvl="5">
+      <w:start w:val="1"/>
+      <w:numFmt w:val="decimal"/>
+      <w:lvlText w:val="%1.%2.%3.%4.%5.%6."/>
+      <w:lvlJc w:val="left"/>
+      <w:pPr>
+        <w:ind w:left="2736" w:hanging="936"/>
+      </w:pPr>
+    </w:lvl>
+    <w:lvl w:ilvl="6">
+      <w:start w:val="1"/>
+      <w:numFmt w:val="decimal"/>
+      <w:lvlText w:val="%1.%2.%3.%4.%5.%6.%7."/>
+      <w:lvlJc w:val="left"/>
+      <w:pPr>
+        <w:ind w:left="3240" w:hanging="1080"/>
+      </w:pPr>
+    </w:lvl>
+    <w:lvl w:ilvl="7">
+      <w:start w:val="1"/>
+      <w:numFmt w:val="decimal"/>
+      <w:lvlText w:val="%1.%2.%3.%4.%5.%6.%7.%8."/>
+      <w:lvlJc w:val="left"/>
+      <w:pPr>
+        <w:ind w:left="3744" w:hanging="1224"/>
+      </w:pPr>
+    </w:lvl>
+    <w:lvl w:ilvl="8">
+      <w:start w:val="1"/>
+      <w:numFmt w:val="decimal"/>
+      <w:lvlText w:val="%1.%2.%3.%4.%5.%6.%7.%8.%9."/>
+      <w:lvlJc w:val="left"/>
+      <w:pPr>
+        <w:ind w:left="4320" w:hanging="1440"/>
+      </w:pPr>
+    </w:lvl>
+  </w:abstractNum>
+  <w:abstractNum w:abstractNumId="11" w15:restartNumberingAfterBreak="0">
+    <w:nsid w:val="6A795FDE"/>
+    <w:multiLevelType w:val="hybridMultilevel"/>
+    <w:tmpl w:val="1998577A"/>
+    <w:lvl w:ilvl="0" w:tplc="04090001">
+      <w:start w:val="1"/>
+      <w:numFmt w:val="bullet"/>
+      <w:lvlText w:val=""/>
+      <w:lvlJc w:val="left"/>
+      <w:pPr>
+        <w:ind w:left="720" w:hanging="360"/>
+      </w:pPr>
+      <w:rPr>
+        <w:rFonts w:ascii="Symbol" w:hAnsi="Symbol" w:hint="default"/>
+      </w:rPr>
+    </w:lvl>
+    <w:lvl w:ilvl="1" w:tplc="04090003">
+      <w:start w:val="1"/>
+      <w:numFmt w:val="bullet"/>
+      <w:lvlText w:val="o"/>
+      <w:lvlJc w:val="left"/>
+      <w:pPr>
+        <w:ind w:left="1440" w:hanging="360"/>
       </w:pPr>
       <w:rPr>
         <w:rFonts w:ascii="Courier New" w:hAnsi="Courier New" w:cs="Courier New" w:hint="default"/>
@@ -11687,7 +12188,7 @@
       <w:lvlText w:val=""/>
       <w:lvlJc w:val="left"/>
       <w:pPr>
-        <w:ind w:left="5040" w:hanging="360"/>
+        <w:ind w:left="2160" w:hanging="360"/>
       </w:pPr>
       <w:rPr>
         <w:rFonts w:ascii="Wingdings" w:hAnsi="Wingdings" w:hint="default"/>
@@ -11699,7 +12200,7 @@
       <w:lvlText w:val=""/>
       <w:lvlJc w:val="left"/>
       <w:pPr>
-        <w:ind w:left="5760" w:hanging="360"/>
+        <w:ind w:left="2880" w:hanging="360"/>
       </w:pPr>
       <w:rPr>
         <w:rFonts w:ascii="Symbol" w:hAnsi="Symbol" w:hint="default"/>
@@ -11711,7 +12212,7 @@
       <w:lvlText w:val="o"/>
       <w:lvlJc w:val="left"/>
       <w:pPr>
-        <w:ind w:left="6480" w:hanging="360"/>
+        <w:ind w:left="3600" w:hanging="360"/>
       </w:pPr>
       <w:rPr>
         <w:rFonts w:ascii="Courier New" w:hAnsi="Courier New" w:cs="Courier New" w:hint="default"/>
@@ -11723,7 +12224,7 @@
       <w:lvlText w:val=""/>
       <w:lvlJc w:val="left"/>
       <w:pPr>
-        <w:ind w:left="7200" w:hanging="360"/>
+        <w:ind w:left="4320" w:hanging="360"/>
       </w:pPr>
       <w:rPr>
         <w:rFonts w:ascii="Wingdings" w:hAnsi="Wingdings" w:hint="default"/>
@@ -11735,7 +12236,7 @@
       <w:lvlText w:val=""/>
       <w:lvlJc w:val="left"/>
       <w:pPr>
-        <w:ind w:left="7920" w:hanging="360"/>
+        <w:ind w:left="5040" w:hanging="360"/>
       </w:pPr>
       <w:rPr>
         <w:rFonts w:ascii="Symbol" w:hAnsi="Symbol" w:hint="default"/>
@@ -11747,7 +12248,7 @@
       <w:lvlText w:val="o"/>
       <w:lvlJc w:val="left"/>
       <w:pPr>
-        <w:ind w:left="8640" w:hanging="360"/>
+        <w:ind w:left="5760" w:hanging="360"/>
       </w:pPr>
       <w:rPr>
         <w:rFonts w:ascii="Courier New" w:hAnsi="Courier New" w:cs="Courier New" w:hint="default"/>
@@ -11759,213 +12260,14 @@
       <w:lvlText w:val=""/>
       <w:lvlJc w:val="left"/>
       <w:pPr>
-        <w:ind w:left="9360" w:hanging="360"/>
+        <w:ind w:left="6480" w:hanging="360"/>
       </w:pPr>
       <w:rPr>
         <w:rFonts w:ascii="Wingdings" w:hAnsi="Wingdings" w:hint="default"/>
       </w:rPr>
     </w:lvl>
   </w:abstractNum>
-  <w:abstractNum w:abstractNumId="9" w15:restartNumberingAfterBreak="0">
-    <w:nsid w:val="5EFC3234"/>
-    <w:multiLevelType w:val="multilevel"/>
-    <w:tmpl w:val="0A86311A"/>
-    <w:lvl w:ilvl="0">
-      <w:start w:val="1"/>
-      <w:numFmt w:val="decimal"/>
-      <w:lvlText w:val="%1."/>
-      <w:lvlJc w:val="left"/>
-      <w:pPr>
-        <w:ind w:left="360" w:hanging="360"/>
-      </w:pPr>
-    </w:lvl>
-    <w:lvl w:ilvl="1">
-      <w:start w:val="1"/>
-      <w:numFmt w:val="decimal"/>
-      <w:lvlText w:val="%1.%2."/>
-      <w:lvlJc w:val="left"/>
-      <w:pPr>
-        <w:ind w:left="792" w:hanging="432"/>
-      </w:pPr>
-    </w:lvl>
-    <w:lvl w:ilvl="2">
-      <w:start w:val="1"/>
-      <w:numFmt w:val="decimal"/>
-      <w:lvlText w:val="%1.%2.%3."/>
-      <w:lvlJc w:val="left"/>
-      <w:pPr>
-        <w:ind w:left="1224" w:hanging="504"/>
-      </w:pPr>
-    </w:lvl>
-    <w:lvl w:ilvl="3">
-      <w:start w:val="1"/>
-      <w:numFmt w:val="decimal"/>
-      <w:lvlText w:val="%1.%2.%3.%4."/>
-      <w:lvlJc w:val="left"/>
-      <w:pPr>
-        <w:ind w:left="1728" w:hanging="648"/>
-      </w:pPr>
-    </w:lvl>
-    <w:lvl w:ilvl="4">
-      <w:start w:val="1"/>
-      <w:numFmt w:val="decimal"/>
-      <w:lvlText w:val="%1.%2.%3.%4.%5."/>
-      <w:lvlJc w:val="left"/>
-      <w:pPr>
-        <w:ind w:left="2232" w:hanging="792"/>
-      </w:pPr>
-    </w:lvl>
-    <w:lvl w:ilvl="5">
-      <w:start w:val="1"/>
-      <w:numFmt w:val="decimal"/>
-      <w:lvlText w:val="%1.%2.%3.%4.%5.%6."/>
-      <w:lvlJc w:val="left"/>
-      <w:pPr>
-        <w:ind w:left="2736" w:hanging="936"/>
-      </w:pPr>
-    </w:lvl>
-    <w:lvl w:ilvl="6">
-      <w:start w:val="1"/>
-      <w:numFmt w:val="decimal"/>
-      <w:lvlText w:val="%1.%2.%3.%4.%5.%6.%7."/>
-      <w:lvlJc w:val="left"/>
-      <w:pPr>
-        <w:ind w:left="3240" w:hanging="1080"/>
-      </w:pPr>
-    </w:lvl>
-    <w:lvl w:ilvl="7">
-      <w:start w:val="1"/>
-      <w:numFmt w:val="decimal"/>
-      <w:lvlText w:val="%1.%2.%3.%4.%5.%6.%7.%8."/>
-      <w:lvlJc w:val="left"/>
-      <w:pPr>
-        <w:ind w:left="3744" w:hanging="1224"/>
-      </w:pPr>
-    </w:lvl>
-    <w:lvl w:ilvl="8">
-      <w:start w:val="1"/>
-      <w:numFmt w:val="decimal"/>
-      <w:lvlText w:val="%1.%2.%3.%4.%5.%6.%7.%8.%9."/>
-      <w:lvlJc w:val="left"/>
-      <w:pPr>
-        <w:ind w:left="4320" w:hanging="1440"/>
-      </w:pPr>
-    </w:lvl>
-  </w:abstractNum>
-  <w:abstractNum w:abstractNumId="10" w15:restartNumberingAfterBreak="0">
-    <w:nsid w:val="6A795FDE"/>
-    <w:multiLevelType w:val="hybridMultilevel"/>
-    <w:tmpl w:val="1998577A"/>
-    <w:lvl w:ilvl="0" w:tplc="04090001">
-      <w:start w:val="1"/>
-      <w:numFmt w:val="bullet"/>
-      <w:lvlText w:val=""/>
-      <w:lvlJc w:val="left"/>
-      <w:pPr>
-        <w:ind w:left="720" w:hanging="360"/>
-      </w:pPr>
-      <w:rPr>
-        <w:rFonts w:ascii="Symbol" w:hAnsi="Symbol" w:hint="default"/>
-      </w:rPr>
-    </w:lvl>
-    <w:lvl w:ilvl="1" w:tplc="04090003">
-      <w:start w:val="1"/>
-      <w:numFmt w:val="bullet"/>
-      <w:lvlText w:val="o"/>
-      <w:lvlJc w:val="left"/>
-      <w:pPr>
-        <w:ind w:left="1440" w:hanging="360"/>
-      </w:pPr>
-      <w:rPr>
-        <w:rFonts w:ascii="Courier New" w:hAnsi="Courier New" w:cs="Courier New" w:hint="default"/>
-      </w:rPr>
-    </w:lvl>
-    <w:lvl w:ilvl="2" w:tplc="04090005" w:tentative="1">
-      <w:start w:val="1"/>
-      <w:numFmt w:val="bullet"/>
-      <w:lvlText w:val=""/>
-      <w:lvlJc w:val="left"/>
-      <w:pPr>
-        <w:ind w:left="2160" w:hanging="360"/>
-      </w:pPr>
-      <w:rPr>
-        <w:rFonts w:ascii="Wingdings" w:hAnsi="Wingdings" w:hint="default"/>
-      </w:rPr>
-    </w:lvl>
-    <w:lvl w:ilvl="3" w:tplc="04090001" w:tentative="1">
-      <w:start w:val="1"/>
-      <w:numFmt w:val="bullet"/>
-      <w:lvlText w:val=""/>
-      <w:lvlJc w:val="left"/>
-      <w:pPr>
-        <w:ind w:left="2880" w:hanging="360"/>
-      </w:pPr>
-      <w:rPr>
-        <w:rFonts w:ascii="Symbol" w:hAnsi="Symbol" w:hint="default"/>
-      </w:rPr>
-    </w:lvl>
-    <w:lvl w:ilvl="4" w:tplc="04090003" w:tentative="1">
-      <w:start w:val="1"/>
-      <w:numFmt w:val="bullet"/>
-      <w:lvlText w:val="o"/>
-      <w:lvlJc w:val="left"/>
-      <w:pPr>
-        <w:ind w:left="3600" w:hanging="360"/>
-      </w:pPr>
-      <w:rPr>
-        <w:rFonts w:ascii="Courier New" w:hAnsi="Courier New" w:cs="Courier New" w:hint="default"/>
-      </w:rPr>
-    </w:lvl>
-    <w:lvl w:ilvl="5" w:tplc="04090005" w:tentative="1">
-      <w:start w:val="1"/>
-      <w:numFmt w:val="bullet"/>
-      <w:lvlText w:val=""/>
-      <w:lvlJc w:val="left"/>
-      <w:pPr>
-        <w:ind w:left="4320" w:hanging="360"/>
-      </w:pPr>
-      <w:rPr>
-        <w:rFonts w:ascii="Wingdings" w:hAnsi="Wingdings" w:hint="default"/>
-      </w:rPr>
-    </w:lvl>
-    <w:lvl w:ilvl="6" w:tplc="04090001" w:tentative="1">
-      <w:start w:val="1"/>
-      <w:numFmt w:val="bullet"/>
-      <w:lvlText w:val=""/>
-      <w:lvlJc w:val="left"/>
-      <w:pPr>
-        <w:ind w:left="5040" w:hanging="360"/>
-      </w:pPr>
-      <w:rPr>
-        <w:rFonts w:ascii="Symbol" w:hAnsi="Symbol" w:hint="default"/>
-      </w:rPr>
-    </w:lvl>
-    <w:lvl w:ilvl="7" w:tplc="04090003" w:tentative="1">
-      <w:start w:val="1"/>
-      <w:numFmt w:val="bullet"/>
-      <w:lvlText w:val="o"/>
-      <w:lvlJc w:val="left"/>
-      <w:pPr>
-        <w:ind w:left="5760" w:hanging="360"/>
-      </w:pPr>
-      <w:rPr>
-        <w:rFonts w:ascii="Courier New" w:hAnsi="Courier New" w:cs="Courier New" w:hint="default"/>
-      </w:rPr>
-    </w:lvl>
-    <w:lvl w:ilvl="8" w:tplc="04090005" w:tentative="1">
-      <w:start w:val="1"/>
-      <w:numFmt w:val="bullet"/>
-      <w:lvlText w:val=""/>
-      <w:lvlJc w:val="left"/>
-      <w:pPr>
-        <w:ind w:left="6480" w:hanging="360"/>
-      </w:pPr>
-      <w:rPr>
-        <w:rFonts w:ascii="Wingdings" w:hAnsi="Wingdings" w:hint="default"/>
-      </w:rPr>
-    </w:lvl>
-  </w:abstractNum>
-  <w:abstractNum w:abstractNumId="11" w15:restartNumberingAfterBreak="0">
+  <w:abstractNum w:abstractNumId="12" w15:restartNumberingAfterBreak="0">
     <w:nsid w:val="7B9E24A2"/>
     <w:multiLevelType w:val="multilevel"/>
     <w:tmpl w:val="165C3E5C"/>
@@ -12080,40 +12382,43 @@
     </w:lvl>
   </w:abstractNum>
   <w:num w:numId="1" w16cid:durableId="1823233401">
-    <w:abstractNumId w:val="7"/>
+    <w:abstractNumId w:val="8"/>
   </w:num>
   <w:num w:numId="2" w16cid:durableId="1952784018">
-    <w:abstractNumId w:val="9"/>
+    <w:abstractNumId w:val="10"/>
   </w:num>
   <w:num w:numId="3" w16cid:durableId="260063640">
-    <w:abstractNumId w:val="2"/>
+    <w:abstractNumId w:val="3"/>
   </w:num>
   <w:num w:numId="4" w16cid:durableId="1554658349">
-    <w:abstractNumId w:val="3"/>
+    <w:abstractNumId w:val="4"/>
   </w:num>
   <w:num w:numId="5" w16cid:durableId="1711304019">
+    <w:abstractNumId w:val="6"/>
+  </w:num>
+  <w:num w:numId="6" w16cid:durableId="712005838">
     <w:abstractNumId w:val="5"/>
   </w:num>
-  <w:num w:numId="6" w16cid:durableId="712005838">
-    <w:abstractNumId w:val="4"/>
-  </w:num>
   <w:num w:numId="7" w16cid:durableId="724567268">
-    <w:abstractNumId w:val="6"/>
+    <w:abstractNumId w:val="7"/>
   </w:num>
   <w:num w:numId="8" w16cid:durableId="700977723">
     <w:abstractNumId w:val="0"/>
   </w:num>
   <w:num w:numId="9" w16cid:durableId="471555741">
+    <w:abstractNumId w:val="12"/>
+  </w:num>
+  <w:num w:numId="10" w16cid:durableId="1156536925">
     <w:abstractNumId w:val="11"/>
   </w:num>
-  <w:num w:numId="10" w16cid:durableId="1156536925">
-    <w:abstractNumId w:val="10"/>
-  </w:num>
   <w:num w:numId="11" w16cid:durableId="376664540">
-    <w:abstractNumId w:val="8"/>
+    <w:abstractNumId w:val="9"/>
   </w:num>
   <w:num w:numId="12" w16cid:durableId="726149185">
     <w:abstractNumId w:val="1"/>
+  </w:num>
+  <w:num w:numId="13" w16cid:durableId="557404815">
+    <w:abstractNumId w:val="2"/>
   </w:num>
 </w:numbering>
 </file>

</xml_diff>

<commit_message>
Investigation 3 - revamped use driver to run
</commit_message>
<xml_diff>
--- a/Investigation 3/Upregulated Receptor Analysis (Working Sheet).docx
+++ b/Investigation 3/Upregulated Receptor Analysis (Working Sheet).docx
@@ -400,15 +400,6 @@
           <w:color w:val="000000"/>
         </w:rPr>
       </w:pPr>
-    </w:p>
-    <w:p>
-      <w:pPr>
-        <w:rPr>
-          <w:rFonts w:ascii="Calibri" w:eastAsia="Arial" w:hAnsi="Calibri" w:cs="Calibri"/>
-          <w:b/>
-          <w:color w:val="000000"/>
-        </w:rPr>
-      </w:pPr>
       <w:r>
         <w:rPr>
           <w:rFonts w:ascii="Calibri" w:eastAsia="Arial" w:hAnsi="Calibri" w:cs="Calibri"/>
@@ -423,7 +414,7 @@
         <w:pStyle w:val="ListParagraph"/>
         <w:numPr>
           <w:ilvl w:val="0"/>
-          <w:numId w:val="17"/>
+          <w:numId w:val="18"/>
         </w:numPr>
         <w:rPr>
           <w:rFonts w:ascii="Calibri" w:eastAsia="Arial" w:hAnsi="Calibri" w:cs="Calibri"/>
@@ -443,7 +434,7 @@
         <w:pStyle w:val="ListParagraph"/>
         <w:numPr>
           <w:ilvl w:val="0"/>
-          <w:numId w:val="17"/>
+          <w:numId w:val="18"/>
         </w:numPr>
         <w:rPr>
           <w:rFonts w:ascii="Calibri" w:eastAsia="Arial" w:hAnsi="Calibri" w:cs="Calibri"/>
@@ -463,7 +454,7 @@
         <w:pStyle w:val="ListParagraph"/>
         <w:numPr>
           <w:ilvl w:val="0"/>
-          <w:numId w:val="17"/>
+          <w:numId w:val="18"/>
         </w:numPr>
         <w:rPr>
           <w:rFonts w:ascii="Calibri" w:eastAsia="Arial" w:hAnsi="Calibri" w:cs="Calibri"/>
@@ -481,7 +472,7 @@
         <w:pStyle w:val="ListParagraph"/>
         <w:numPr>
           <w:ilvl w:val="0"/>
-          <w:numId w:val="17"/>
+          <w:numId w:val="18"/>
         </w:numPr>
         <w:rPr>
           <w:rFonts w:ascii="Calibri" w:eastAsia="Arial" w:hAnsi="Calibri" w:cs="Calibri"/>
@@ -501,7 +492,7 @@
         <w:pStyle w:val="ListParagraph"/>
         <w:numPr>
           <w:ilvl w:val="0"/>
-          <w:numId w:val="17"/>
+          <w:numId w:val="18"/>
         </w:numPr>
         <w:rPr>
           <w:rFonts w:ascii="Calibri" w:eastAsia="Arial" w:hAnsi="Calibri" w:cs="Calibri"/>
@@ -521,7 +512,7 @@
         <w:pStyle w:val="ListParagraph"/>
         <w:numPr>
           <w:ilvl w:val="0"/>
-          <w:numId w:val="17"/>
+          <w:numId w:val="18"/>
         </w:numPr>
         <w:rPr>
           <w:rFonts w:ascii="Calibri" w:eastAsia="Arial" w:hAnsi="Calibri" w:cs="Calibri"/>
@@ -541,7 +532,7 @@
         <w:pStyle w:val="ListParagraph"/>
         <w:numPr>
           <w:ilvl w:val="0"/>
-          <w:numId w:val="17"/>
+          <w:numId w:val="18"/>
         </w:numPr>
         <w:rPr>
           <w:rFonts w:ascii="Calibri" w:eastAsia="Arial" w:hAnsi="Calibri" w:cs="Calibri"/>
@@ -559,24 +550,21 @@
         <w:pStyle w:val="ListParagraph"/>
         <w:numPr>
           <w:ilvl w:val="0"/>
-          <w:numId w:val="17"/>
+          <w:numId w:val="18"/>
         </w:numPr>
         <w:rPr>
           <w:rFonts w:ascii="Calibri" w:eastAsia="Arial" w:hAnsi="Calibri" w:cs="Calibri"/>
-        </w:rPr>
-      </w:pPr>
-      <w:r>
-        <w:rPr>
-          <w:rFonts w:ascii="Calibri" w:eastAsia="Arial" w:hAnsi="Calibri" w:cs="Calibri"/>
-          <w:color w:val="000000"/>
-        </w:rPr>
-        <w:t>F-box/WD repeat-containing protein 7-like</w:t>
-      </w:r>
-      <w:r>
-        <w:rPr>
-          <w:rFonts w:ascii="Calibri" w:eastAsia="Arial" w:hAnsi="Calibri" w:cs="Calibri"/>
-        </w:rPr>
-        <w:t xml:space="preserve"> </w:t>
+          <w:strike/>
+          <w:color w:val="FF0000"/>
+        </w:rPr>
+      </w:pPr>
+      <w:r>
+        <w:rPr>
+          <w:rFonts w:ascii="Calibri" w:eastAsia="Arial" w:hAnsi="Calibri" w:cs="Calibri"/>
+          <w:strike/>
+          <w:color w:val="FF0000"/>
+        </w:rPr>
+        <w:t xml:space="preserve">F-box/WD repeat-containing protein 7-like </w:t>
       </w:r>
     </w:p>
     <w:p>
@@ -584,7 +572,7 @@
         <w:pStyle w:val="ListParagraph"/>
         <w:numPr>
           <w:ilvl w:val="0"/>
-          <w:numId w:val="17"/>
+          <w:numId w:val="18"/>
         </w:numPr>
         <w:rPr>
           <w:rFonts w:ascii="Calibri" w:eastAsia="Arial" w:hAnsi="Calibri" w:cs="Calibri"/>
@@ -602,7 +590,7 @@
         <w:pStyle w:val="ListParagraph"/>
         <w:numPr>
           <w:ilvl w:val="0"/>
-          <w:numId w:val="17"/>
+          <w:numId w:val="18"/>
         </w:numPr>
         <w:rPr>
           <w:rFonts w:ascii="Calibri" w:eastAsia="Arial" w:hAnsi="Calibri" w:cs="Calibri"/>
@@ -622,7 +610,7 @@
         <w:pStyle w:val="ListParagraph"/>
         <w:numPr>
           <w:ilvl w:val="0"/>
-          <w:numId w:val="17"/>
+          <w:numId w:val="18"/>
         </w:numPr>
         <w:rPr>
           <w:rFonts w:ascii="Calibri" w:eastAsia="Arial" w:hAnsi="Calibri" w:cs="Calibri"/>
@@ -651,7 +639,7 @@
         <w:pStyle w:val="ListParagraph"/>
         <w:numPr>
           <w:ilvl w:val="0"/>
-          <w:numId w:val="17"/>
+          <w:numId w:val="18"/>
         </w:numPr>
         <w:rPr>
           <w:rFonts w:ascii="Calibri" w:eastAsia="Arial" w:hAnsi="Calibri" w:cs="Calibri"/>
@@ -671,7 +659,7 @@
         <w:pStyle w:val="ListParagraph"/>
         <w:numPr>
           <w:ilvl w:val="0"/>
-          <w:numId w:val="17"/>
+          <w:numId w:val="18"/>
         </w:numPr>
         <w:rPr>
           <w:rFonts w:ascii="Calibri" w:eastAsia="Arial" w:hAnsi="Calibri" w:cs="Calibri"/>
@@ -684,6 +672,26 @@
           <w:color w:val="000000"/>
         </w:rPr>
         <w:t>leucine-rich repeat-containing G-protein coupled receptor 5-like</w:t>
+      </w:r>
+    </w:p>
+    <w:p>
+      <w:pPr>
+        <w:pStyle w:val="ListParagraph"/>
+        <w:numPr>
+          <w:ilvl w:val="0"/>
+          <w:numId w:val="18"/>
+        </w:numPr>
+        <w:rPr>
+          <w:rFonts w:ascii="Calibri" w:eastAsia="Arial" w:hAnsi="Calibri" w:cs="Calibri"/>
+          <w:color w:val="000000"/>
+        </w:rPr>
+      </w:pPr>
+      <w:r>
+        <w:rPr>
+          <w:rFonts w:ascii="Calibri" w:eastAsia="Arial" w:hAnsi="Calibri" w:cs="Calibri"/>
+          <w:color w:val="000000"/>
+        </w:rPr>
+        <w:t>inositol 1,4,5-trisphosphate receptor type 1</w:t>
       </w:r>
     </w:p>
     <w:p>
@@ -2571,13 +2579,7 @@
         <w:rPr>
           <w:rFonts w:ascii="Calibri" w:eastAsia="Arial" w:hAnsi="Calibri" w:cs="Calibri"/>
         </w:rPr>
-        <w:t>tumor necrosis factor receptor superfamily member 11B</w:t>
-      </w:r>
-      <w:r>
-        <w:rPr>
-          <w:rFonts w:ascii="Calibri" w:eastAsia="Arial" w:hAnsi="Calibri" w:cs="Calibri"/>
-        </w:rPr>
-        <w:t xml:space="preserve"> = </w:t>
+        <w:t xml:space="preserve">tumor necrosis factor receptor superfamily member 11B = </w:t>
       </w:r>
       <w:proofErr w:type="spellStart"/>
       <w:r>
@@ -2707,39 +2709,7 @@
             <w:rFonts w:ascii="Calibri" w:hAnsi="Calibri" w:cs="Calibri"/>
             <w:color w:val="auto"/>
           </w:rPr>
-          <w:t>https://journals.physiology.org/doi/full/10.1152/p</w:t>
-        </w:r>
-        <w:r>
-          <w:rPr>
-            <w:rStyle w:val="Hyperlink"/>
-            <w:rFonts w:ascii="Calibri" w:hAnsi="Calibri" w:cs="Calibri"/>
-            <w:color w:val="auto"/>
-          </w:rPr>
-          <w:t>h</w:t>
-        </w:r>
-        <w:r>
-          <w:rPr>
-            <w:rStyle w:val="Hyperlink"/>
-            <w:rFonts w:ascii="Calibri" w:hAnsi="Calibri" w:cs="Calibri"/>
-            <w:color w:val="auto"/>
-          </w:rPr>
-          <w:t>ysrev.00045.2017?rfr_dat=cr_pub++0pubmed&amp;url_ver=Z39.88-2003&amp;rfr_id=ori%3Arid%3Across</w:t>
-        </w:r>
-        <w:r>
-          <w:rPr>
-            <w:rStyle w:val="Hyperlink"/>
-            <w:rFonts w:ascii="Calibri" w:hAnsi="Calibri" w:cs="Calibri"/>
-            <w:color w:val="auto"/>
-          </w:rPr>
-          <w:t>r</w:t>
-        </w:r>
-        <w:r>
-          <w:rPr>
-            <w:rStyle w:val="Hyperlink"/>
-            <w:rFonts w:ascii="Calibri" w:hAnsi="Calibri" w:cs="Calibri"/>
-            <w:color w:val="auto"/>
-          </w:rPr>
-          <w:t>ef.org</w:t>
+          <w:t>https://journals.physiology.org/doi/full/10.1152/physrev.00045.2017?rfr_dat=cr_pub++0pubmed&amp;url_ver=Z39.88-2003&amp;rfr_id=ori%3Arid%3Acrossref.org</w:t>
         </w:r>
       </w:hyperlink>
     </w:p>
@@ -8284,23 +8254,7 @@
             <w:rFonts w:ascii="Calibri" w:hAnsi="Calibri" w:cs="Calibri"/>
             <w:color w:val="auto"/>
           </w:rPr>
-          <w:t>https://pubmed.ncbi.nlm.nih.gov/33955</w:t>
-        </w:r>
-        <w:r>
-          <w:rPr>
-            <w:rStyle w:val="Hyperlink"/>
-            <w:rFonts w:ascii="Calibri" w:hAnsi="Calibri" w:cs="Calibri"/>
-            <w:color w:val="auto"/>
-          </w:rPr>
-          <w:t>7</w:t>
-        </w:r>
-        <w:r>
-          <w:rPr>
-            <w:rStyle w:val="Hyperlink"/>
-            <w:rFonts w:ascii="Calibri" w:hAnsi="Calibri" w:cs="Calibri"/>
-            <w:color w:val="auto"/>
-          </w:rPr>
-          <w:t>09/</w:t>
+          <w:t>https://pubmed.ncbi.nlm.nih.gov/33955709/</w:t>
         </w:r>
       </w:hyperlink>
     </w:p>
@@ -9886,49 +9840,15 @@
           <w:rFonts w:ascii="Calibri" w:hAnsi="Calibri" w:cs="Calibri"/>
         </w:rPr>
       </w:pPr>
-      <w:r>
-        <w:rPr>
-          <w:rFonts w:ascii="Calibri" w:hAnsi="Calibri" w:cs="Calibri"/>
-        </w:rPr>
-        <w:fldChar w:fldCharType="begin"/>
-      </w:r>
-      <w:r>
-        <w:rPr>
-          <w:rFonts w:ascii="Calibri" w:hAnsi="Calibri" w:cs="Calibri"/>
-        </w:rPr>
-        <w:instrText xml:space="preserve"> HYPERLINK "</w:instrText>
-      </w:r>
-      <w:r>
-        <w:rPr>
-          <w:rFonts w:ascii="Calibri" w:hAnsi="Calibri" w:cs="Calibri"/>
-        </w:rPr>
-        <w:instrText>https://pubmed.ncbi.nlm.nih.gov/30863365/</w:instrText>
-      </w:r>
-      <w:r>
-        <w:rPr>
-          <w:rFonts w:ascii="Calibri" w:hAnsi="Calibri" w:cs="Calibri"/>
-        </w:rPr>
-        <w:instrText xml:space="preserve">" </w:instrText>
-      </w:r>
-      <w:r>
-        <w:rPr>
-          <w:rFonts w:ascii="Calibri" w:hAnsi="Calibri" w:cs="Calibri"/>
-        </w:rPr>
-        <w:fldChar w:fldCharType="separate"/>
-      </w:r>
-      <w:r>
-        <w:rPr>
-          <w:rStyle w:val="Hyperlink"/>
-          <w:rFonts w:ascii="Calibri" w:hAnsi="Calibri" w:cs="Calibri"/>
-        </w:rPr>
-        <w:t>https://pubmed.ncbi.nlm.nih.gov/30863365/</w:t>
-      </w:r>
-      <w:r>
-        <w:rPr>
-          <w:rFonts w:ascii="Calibri" w:hAnsi="Calibri" w:cs="Calibri"/>
-        </w:rPr>
-        <w:fldChar w:fldCharType="end"/>
-      </w:r>
+      <w:hyperlink r:id="rId64" w:history="1">
+        <w:r>
+          <w:rPr>
+            <w:rStyle w:val="Hyperlink"/>
+            <w:rFonts w:ascii="Calibri" w:hAnsi="Calibri" w:cs="Calibri"/>
+          </w:rPr>
+          <w:t>https://pubmed.ncbi.nlm.nih.gov/30863365/</w:t>
+        </w:r>
+      </w:hyperlink>
     </w:p>
     <w:p>
       <w:pPr>
@@ -10167,46 +10087,14 @@
           <w:color w:val="FF0000"/>
         </w:rPr>
       </w:pPr>
-      <w:hyperlink r:id="rId64" w:history="1">
+      <w:hyperlink r:id="rId65" w:history="1">
         <w:r>
           <w:rPr>
             <w:rStyle w:val="Hyperlink"/>
             <w:rFonts w:ascii="Calibri" w:hAnsi="Calibri" w:cs="Calibri"/>
             <w:color w:val="FF0000"/>
           </w:rPr>
-          <w:t>https://pubmed.ncbi.nlm.nih.gov/?term=%28%28ligand%29+OR+%28satellite+cell+proliferation%29+OR+%28myogenesis</w:t>
-        </w:r>
-        <w:r>
-          <w:rPr>
-            <w:rStyle w:val="Hyperlink"/>
-            <w:rFonts w:ascii="Calibri" w:hAnsi="Calibri" w:cs="Calibri"/>
-            <w:color w:val="FF0000"/>
-          </w:rPr>
-          <w:t>%</w:t>
-        </w:r>
-        <w:r>
-          <w:rPr>
-            <w:rStyle w:val="Hyperlink"/>
-            <w:rFonts w:ascii="Calibri" w:hAnsi="Calibri" w:cs="Calibri"/>
-            <w:color w:val="FF0000"/>
-          </w:rPr>
-          <w:t>29+OR+%28muscle+stem+cell+proliferation%29+OR+%28teleost%29+OR+%28fish%29%29+%2B+%</w:t>
-        </w:r>
-        <w:r>
-          <w:rPr>
-            <w:rStyle w:val="Hyperlink"/>
-            <w:rFonts w:ascii="Calibri" w:hAnsi="Calibri" w:cs="Calibri"/>
-            <w:color w:val="FF0000"/>
-          </w:rPr>
-          <w:t>2</w:t>
-        </w:r>
-        <w:r>
-          <w:rPr>
-            <w:rStyle w:val="Hyperlink"/>
-            <w:rFonts w:ascii="Calibri" w:hAnsi="Calibri" w:cs="Calibri"/>
-            <w:color w:val="FF0000"/>
-          </w:rPr>
-          <w:t>8%28121904549%29+OR+%28unc5db%29+OR+%28unc-5+netrin+receptor+Db%29+OR+%28netrin+receptor+UNC5D%29%29&amp;sort=date</w:t>
+          <w:t>https://pubmed.ncbi.nlm.nih.gov/?term=%28%28ligand%29+OR+%28satellite+cell+proliferation%29+OR+%28myogenesis%29+OR+%28muscle+stem+cell+proliferation%29+OR+%28teleost%29+OR+%28fish%29%29+%2B+%28%28121904549%29+OR+%28unc5db%29+OR+%28unc-5+netrin+receptor+Db%29+OR+%28netrin+receptor+UNC5D%29%29&amp;sort=date</w:t>
         </w:r>
       </w:hyperlink>
     </w:p>
@@ -10259,7 +10147,7 @@
           <w:color w:val="FF0000"/>
         </w:rPr>
       </w:pPr>
-      <w:hyperlink r:id="rId65" w:history="1">
+      <w:hyperlink r:id="rId66" w:history="1">
         <w:r>
           <w:rPr>
             <w:rStyle w:val="Hyperlink"/>
@@ -10304,7 +10192,7 @@
           <w:color w:val="FF0000"/>
         </w:rPr>
       </w:pPr>
-      <w:hyperlink r:id="rId66" w:history="1">
+      <w:hyperlink r:id="rId67" w:history="1">
         <w:r>
           <w:rPr>
             <w:rStyle w:val="Hyperlink"/>
@@ -10332,21 +10220,7 @@
           <w:rFonts w:ascii="Calibri" w:hAnsi="Calibri" w:cs="Calibri"/>
           <w:color w:val="FF0000"/>
         </w:rPr>
-        <w:t>In</w:t>
-      </w:r>
-      <w:r>
-        <w:rPr>
-          <w:rFonts w:ascii="Calibri" w:hAnsi="Calibri" w:cs="Calibri"/>
-          <w:color w:val="FF0000"/>
-        </w:rPr>
-        <w:t>termediate progenitor cells of cerebral cortex projection neurons</w:t>
-      </w:r>
-      <w:r>
-        <w:rPr>
-          <w:rFonts w:ascii="Calibri" w:hAnsi="Calibri" w:cs="Calibri"/>
-          <w:color w:val="FF0000"/>
-        </w:rPr>
-        <w:t xml:space="preserve"> expressed several "dependence receptors" (</w:t>
+        <w:t>Intermediate progenitor cells of cerebral cortex projection neurons expressed several "dependence receptors" (</w:t>
       </w:r>
       <w:r>
         <w:rPr>
@@ -10636,7 +10510,7 @@
           <w:color w:val="000000"/>
         </w:rPr>
       </w:pPr>
-      <w:hyperlink r:id="rId67" w:history="1">
+      <w:hyperlink r:id="rId68" w:history="1">
         <w:r>
           <w:rPr>
             <w:rStyle w:val="Hyperlink"/>
@@ -10732,7 +10606,7 @@
           <w:rFonts w:ascii="Calibri" w:hAnsi="Calibri" w:cs="Calibri"/>
         </w:rPr>
       </w:pPr>
-      <w:hyperlink r:id="rId68" w:history="1">
+      <w:hyperlink r:id="rId69" w:history="1">
         <w:r>
           <w:rPr>
             <w:rStyle w:val="Hyperlink"/>
@@ -10773,7 +10647,7 @@
           <w:rFonts w:ascii="Calibri" w:hAnsi="Calibri" w:cs="Calibri"/>
         </w:rPr>
       </w:pPr>
-      <w:hyperlink r:id="rId69" w:history="1">
+      <w:hyperlink r:id="rId70" w:history="1">
         <w:r>
           <w:rPr>
             <w:rStyle w:val="Hyperlink"/>
@@ -10918,7 +10792,7 @@
           <w:rFonts w:ascii="Calibri" w:hAnsi="Calibri" w:cs="Calibri"/>
         </w:rPr>
       </w:pPr>
-      <w:hyperlink r:id="rId70" w:history="1">
+      <w:hyperlink r:id="rId71" w:history="1">
         <w:r>
           <w:rPr>
             <w:rStyle w:val="Hyperlink"/>
@@ -11002,7 +10876,7 @@
           <w:rFonts w:ascii="Calibri" w:hAnsi="Calibri" w:cs="Calibri"/>
         </w:rPr>
       </w:pPr>
-      <w:hyperlink r:id="rId71" w:history="1">
+      <w:hyperlink r:id="rId72" w:history="1">
         <w:r>
           <w:rPr>
             <w:rStyle w:val="Hyperlink"/>
@@ -11090,7 +10964,7 @@
           <w:rFonts w:ascii="Calibri" w:hAnsi="Calibri" w:cs="Calibri"/>
         </w:rPr>
       </w:pPr>
-      <w:hyperlink r:id="rId72" w:history="1">
+      <w:hyperlink r:id="rId73" w:history="1">
         <w:r>
           <w:rPr>
             <w:rStyle w:val="Hyperlink"/>
@@ -11159,49 +11033,15 @@
           <w:rFonts w:ascii="Calibri" w:hAnsi="Calibri" w:cs="Calibri"/>
         </w:rPr>
       </w:pPr>
-      <w:r>
-        <w:rPr>
-          <w:rFonts w:ascii="Calibri" w:hAnsi="Calibri" w:cs="Calibri"/>
-        </w:rPr>
-        <w:fldChar w:fldCharType="begin"/>
-      </w:r>
-      <w:r>
-        <w:rPr>
-          <w:rFonts w:ascii="Calibri" w:hAnsi="Calibri" w:cs="Calibri"/>
-        </w:rPr>
-        <w:instrText xml:space="preserve"> HYPERLINK "</w:instrText>
-      </w:r>
-      <w:r>
-        <w:rPr>
-          <w:rFonts w:ascii="Calibri" w:hAnsi="Calibri" w:cs="Calibri"/>
-        </w:rPr>
-        <w:instrText>https://pubmed.ncbi.nlm.nih.gov/25866367/</w:instrText>
-      </w:r>
-      <w:r>
-        <w:rPr>
-          <w:rFonts w:ascii="Calibri" w:hAnsi="Calibri" w:cs="Calibri"/>
-        </w:rPr>
-        <w:instrText xml:space="preserve">" </w:instrText>
-      </w:r>
-      <w:r>
-        <w:rPr>
-          <w:rFonts w:ascii="Calibri" w:hAnsi="Calibri" w:cs="Calibri"/>
-        </w:rPr>
-        <w:fldChar w:fldCharType="separate"/>
-      </w:r>
-      <w:r>
-        <w:rPr>
-          <w:rStyle w:val="Hyperlink"/>
-          <w:rFonts w:ascii="Calibri" w:hAnsi="Calibri" w:cs="Calibri"/>
-        </w:rPr>
-        <w:t>https://pubmed.ncbi.nlm.nih.gov/25866367/</w:t>
-      </w:r>
-      <w:r>
-        <w:rPr>
-          <w:rFonts w:ascii="Calibri" w:hAnsi="Calibri" w:cs="Calibri"/>
-        </w:rPr>
-        <w:fldChar w:fldCharType="end"/>
-      </w:r>
+      <w:hyperlink r:id="rId74" w:history="1">
+        <w:r>
+          <w:rPr>
+            <w:rStyle w:val="Hyperlink"/>
+            <w:rFonts w:ascii="Calibri" w:hAnsi="Calibri" w:cs="Calibri"/>
+          </w:rPr>
+          <w:t>https://pubmed.ncbi.nlm.nih.gov/25866367/</w:t>
+        </w:r>
+      </w:hyperlink>
     </w:p>
     <w:p>
       <w:pPr>
@@ -11797,7 +11637,7 @@
           <w:color w:val="FF0000"/>
         </w:rPr>
       </w:pPr>
-      <w:hyperlink r:id="rId73" w:history="1">
+      <w:hyperlink r:id="rId75" w:history="1">
         <w:r>
           <w:rPr>
             <w:rStyle w:val="Hyperlink"/>
@@ -12085,7 +11925,7 @@
           <w:color w:val="FF0000"/>
         </w:rPr>
       </w:pPr>
-      <w:hyperlink r:id="rId74" w:history="1">
+      <w:hyperlink r:id="rId76" w:history="1">
         <w:r>
           <w:rPr>
             <w:rStyle w:val="Hyperlink"/>
@@ -12145,7 +11985,7 @@
           <w:color w:val="FF0000"/>
         </w:rPr>
       </w:pPr>
-      <w:hyperlink r:id="rId75" w:history="1">
+      <w:hyperlink r:id="rId77" w:history="1">
         <w:r>
           <w:rPr>
             <w:rStyle w:val="Hyperlink"/>
@@ -12763,13 +12603,14 @@
         </w:pBdr>
         <w:rPr>
           <w:rFonts w:ascii="Calibri" w:hAnsi="Calibri" w:cs="Calibri"/>
-        </w:rPr>
-      </w:pPr>
-      <w:r>
-        <w:rPr>
-          <w:rFonts w:ascii="Calibri" w:eastAsia="Arial" w:hAnsi="Calibri" w:cs="Calibri"/>
-          <w:b/>
-          <w:color w:val="000000"/>
+          <w:color w:val="1F497D" w:themeColor="text2"/>
+        </w:rPr>
+      </w:pPr>
+      <w:r>
+        <w:rPr>
+          <w:rFonts w:ascii="Calibri" w:eastAsia="Arial" w:hAnsi="Calibri" w:cs="Calibri"/>
+          <w:b/>
+          <w:color w:val="1F497D" w:themeColor="text2"/>
         </w:rPr>
         <w:lastRenderedPageBreak/>
         <w:t xml:space="preserve">GeneID: </w:t>
@@ -12777,7 +12618,7 @@
       <w:r>
         <w:rPr>
           <w:rFonts w:ascii="Calibri" w:eastAsia="Arial" w:hAnsi="Calibri" w:cs="Calibri"/>
-          <w:color w:val="000000"/>
+          <w:color w:val="1F497D" w:themeColor="text2"/>
         </w:rPr>
         <w:t>121890376</w:t>
       </w:r>
@@ -12792,20 +12633,21 @@
         </w:pBdr>
         <w:rPr>
           <w:rFonts w:ascii="Calibri" w:hAnsi="Calibri" w:cs="Calibri"/>
-        </w:rPr>
-      </w:pPr>
-      <w:r>
-        <w:rPr>
-          <w:rFonts w:ascii="Calibri" w:eastAsia="Arial" w:hAnsi="Calibri" w:cs="Calibri"/>
-          <w:b/>
-          <w:color w:val="000000"/>
+          <w:color w:val="1F497D" w:themeColor="text2"/>
+        </w:rPr>
+      </w:pPr>
+      <w:r>
+        <w:rPr>
+          <w:rFonts w:ascii="Calibri" w:eastAsia="Arial" w:hAnsi="Calibri" w:cs="Calibri"/>
+          <w:b/>
+          <w:color w:val="1F497D" w:themeColor="text2"/>
         </w:rPr>
         <w:t xml:space="preserve">Symbol: </w:t>
       </w:r>
       <w:r>
         <w:rPr>
           <w:rFonts w:ascii="Calibri" w:eastAsia="Arial" w:hAnsi="Calibri" w:cs="Calibri"/>
-          <w:color w:val="000000"/>
+          <w:color w:val="1F497D" w:themeColor="text2"/>
         </w:rPr>
         <w:t>LOC121890376</w:t>
       </w:r>
@@ -12820,20 +12662,21 @@
         </w:pBdr>
         <w:rPr>
           <w:rFonts w:ascii="Calibri" w:hAnsi="Calibri" w:cs="Calibri"/>
-        </w:rPr>
-      </w:pPr>
-      <w:r>
-        <w:rPr>
-          <w:rFonts w:ascii="Calibri" w:eastAsia="Arial" w:hAnsi="Calibri" w:cs="Calibri"/>
-          <w:b/>
-          <w:color w:val="000000"/>
+          <w:color w:val="1F497D" w:themeColor="text2"/>
+        </w:rPr>
+      </w:pPr>
+      <w:r>
+        <w:rPr>
+          <w:rFonts w:ascii="Calibri" w:eastAsia="Arial" w:hAnsi="Calibri" w:cs="Calibri"/>
+          <w:b/>
+          <w:color w:val="1F497D" w:themeColor="text2"/>
         </w:rPr>
         <w:t xml:space="preserve">Description: </w:t>
       </w:r>
       <w:r>
         <w:rPr>
           <w:rFonts w:ascii="Calibri" w:eastAsia="Arial" w:hAnsi="Calibri" w:cs="Calibri"/>
-          <w:color w:val="000000"/>
+          <w:color w:val="1F497D" w:themeColor="text2"/>
         </w:rPr>
         <w:t>inositol 1,4,5-trisphosphate receptor type 1</w:t>
       </w:r>
@@ -12848,20 +12691,21 @@
         </w:pBdr>
         <w:rPr>
           <w:rFonts w:ascii="Calibri" w:hAnsi="Calibri" w:cs="Calibri"/>
-        </w:rPr>
-      </w:pPr>
-      <w:r>
-        <w:rPr>
-          <w:rFonts w:ascii="Calibri" w:eastAsia="Arial" w:hAnsi="Calibri" w:cs="Calibri"/>
-          <w:b/>
-          <w:color w:val="000000"/>
+          <w:color w:val="1F497D" w:themeColor="text2"/>
+        </w:rPr>
+      </w:pPr>
+      <w:r>
+        <w:rPr>
+          <w:rFonts w:ascii="Calibri" w:eastAsia="Arial" w:hAnsi="Calibri" w:cs="Calibri"/>
+          <w:b/>
+          <w:color w:val="1F497D" w:themeColor="text2"/>
         </w:rPr>
         <w:t xml:space="preserve">Other designations: </w:t>
       </w:r>
       <w:r>
         <w:rPr>
           <w:rFonts w:ascii="Calibri" w:eastAsia="Arial" w:hAnsi="Calibri" w:cs="Calibri"/>
-          <w:color w:val="000000"/>
+          <w:color w:val="1F497D" w:themeColor="text2"/>
         </w:rPr>
         <w:t>inositol 1,4,5-trisphosphate receptor type 1</w:t>
       </w:r>
@@ -12876,20 +12720,21 @@
         </w:pBdr>
         <w:rPr>
           <w:rFonts w:ascii="Calibri" w:hAnsi="Calibri" w:cs="Calibri"/>
-        </w:rPr>
-      </w:pPr>
-      <w:r>
-        <w:rPr>
-          <w:rFonts w:ascii="Calibri" w:eastAsia="Arial" w:hAnsi="Calibri" w:cs="Calibri"/>
-          <w:b/>
-          <w:color w:val="000000"/>
+          <w:color w:val="1F497D" w:themeColor="text2"/>
+        </w:rPr>
+      </w:pPr>
+      <w:r>
+        <w:rPr>
+          <w:rFonts w:ascii="Calibri" w:eastAsia="Arial" w:hAnsi="Calibri" w:cs="Calibri"/>
+          <w:b/>
+          <w:color w:val="1F497D" w:themeColor="text2"/>
         </w:rPr>
         <w:t xml:space="preserve">log2 Fold Change: </w:t>
       </w:r>
       <w:r>
         <w:rPr>
           <w:rFonts w:ascii="Calibri" w:eastAsia="Arial" w:hAnsi="Calibri" w:cs="Calibri"/>
-          <w:color w:val="000000"/>
+          <w:color w:val="1F497D" w:themeColor="text2"/>
         </w:rPr>
         <w:t>2.50855609816948</w:t>
       </w:r>
@@ -12904,20 +12749,21 @@
         </w:pBdr>
         <w:rPr>
           <w:rFonts w:ascii="Calibri" w:hAnsi="Calibri" w:cs="Calibri"/>
-        </w:rPr>
-      </w:pPr>
-      <w:r>
-        <w:rPr>
-          <w:rFonts w:ascii="Calibri" w:eastAsia="Arial" w:hAnsi="Calibri" w:cs="Calibri"/>
-          <w:b/>
-          <w:color w:val="000000"/>
+          <w:color w:val="1F497D" w:themeColor="text2"/>
+        </w:rPr>
+      </w:pPr>
+      <w:r>
+        <w:rPr>
+          <w:rFonts w:ascii="Calibri" w:eastAsia="Arial" w:hAnsi="Calibri" w:cs="Calibri"/>
+          <w:b/>
+          <w:color w:val="1F497D" w:themeColor="text2"/>
         </w:rPr>
         <w:t xml:space="preserve">Adjusted p-value: </w:t>
       </w:r>
       <w:r>
         <w:rPr>
           <w:rFonts w:ascii="Calibri" w:eastAsia="Arial" w:hAnsi="Calibri" w:cs="Calibri"/>
-          <w:color w:val="000000"/>
+          <w:color w:val="1F497D" w:themeColor="text2"/>
         </w:rPr>
         <w:t>2.71068512229743e-</w:t>
       </w:r>
@@ -12925,7 +12771,7 @@
       <w:r>
         <w:rPr>
           <w:rFonts w:ascii="Calibri" w:eastAsia="Arial" w:hAnsi="Calibri" w:cs="Calibri"/>
-          <w:color w:val="000000"/>
+          <w:color w:val="1F497D" w:themeColor="text2"/>
         </w:rPr>
         <w:t>36</w:t>
       </w:r>
@@ -12941,13 +12787,14 @@
         </w:pBdr>
         <w:rPr>
           <w:rFonts w:ascii="Calibri" w:hAnsi="Calibri" w:cs="Calibri"/>
-        </w:rPr>
-      </w:pPr>
-      <w:r>
-        <w:rPr>
-          <w:rFonts w:ascii="Calibri" w:eastAsia="Arial" w:hAnsi="Calibri" w:cs="Calibri"/>
-          <w:b/>
-          <w:color w:val="000000"/>
+          <w:color w:val="1F497D" w:themeColor="text2"/>
+        </w:rPr>
+      </w:pPr>
+      <w:r>
+        <w:rPr>
+          <w:rFonts w:ascii="Calibri" w:eastAsia="Arial" w:hAnsi="Calibri" w:cs="Calibri"/>
+          <w:b/>
+          <w:color w:val="1F497D" w:themeColor="text2"/>
         </w:rPr>
         <w:t xml:space="preserve">PubMed Search: </w:t>
       </w:r>
@@ -12962,39 +12809,42 @@
         </w:pBdr>
         <w:rPr>
           <w:rFonts w:ascii="Calibri" w:hAnsi="Calibri" w:cs="Calibri"/>
-        </w:rPr>
-      </w:pPr>
-    </w:p>
-    <w:p>
-      <w:pPr>
-        <w:pBdr>
-          <w:top w:val="none" w:sz="0" w:space="0" w:color="000000"/>
-          <w:left w:val="none" w:sz="0" w:space="0" w:color="000000"/>
-          <w:bottom w:val="none" w:sz="0" w:space="0" w:color="000000"/>
-          <w:right w:val="none" w:sz="0" w:space="0" w:color="000000"/>
-        </w:pBdr>
-        <w:rPr>
-          <w:rFonts w:ascii="Calibri" w:hAnsi="Calibri" w:cs="Calibri"/>
-        </w:rPr>
-      </w:pPr>
-    </w:p>
-    <w:p>
-      <w:pPr>
-        <w:pBdr>
-          <w:top w:val="none" w:sz="0" w:space="0" w:color="000000"/>
-          <w:left w:val="none" w:sz="0" w:space="0" w:color="000000"/>
-          <w:bottom w:val="none" w:sz="0" w:space="0" w:color="000000"/>
-          <w:right w:val="none" w:sz="0" w:space="0" w:color="000000"/>
-        </w:pBdr>
-        <w:rPr>
-          <w:rFonts w:ascii="Calibri" w:hAnsi="Calibri" w:cs="Calibri"/>
-        </w:rPr>
-      </w:pPr>
-      <w:r>
-        <w:rPr>
-          <w:rFonts w:ascii="Calibri" w:eastAsia="Arial" w:hAnsi="Calibri" w:cs="Calibri"/>
-          <w:b/>
-          <w:color w:val="000000"/>
+          <w:color w:val="1F497D" w:themeColor="text2"/>
+        </w:rPr>
+      </w:pPr>
+    </w:p>
+    <w:p>
+      <w:pPr>
+        <w:pBdr>
+          <w:top w:val="none" w:sz="0" w:space="0" w:color="000000"/>
+          <w:left w:val="none" w:sz="0" w:space="0" w:color="000000"/>
+          <w:bottom w:val="none" w:sz="0" w:space="0" w:color="000000"/>
+          <w:right w:val="none" w:sz="0" w:space="0" w:color="000000"/>
+        </w:pBdr>
+        <w:rPr>
+          <w:rFonts w:ascii="Calibri" w:hAnsi="Calibri" w:cs="Calibri"/>
+          <w:color w:val="1F497D" w:themeColor="text2"/>
+        </w:rPr>
+      </w:pPr>
+    </w:p>
+    <w:p>
+      <w:pPr>
+        <w:pBdr>
+          <w:top w:val="none" w:sz="0" w:space="0" w:color="000000"/>
+          <w:left w:val="none" w:sz="0" w:space="0" w:color="000000"/>
+          <w:bottom w:val="none" w:sz="0" w:space="0" w:color="000000"/>
+          <w:right w:val="none" w:sz="0" w:space="0" w:color="000000"/>
+        </w:pBdr>
+        <w:rPr>
+          <w:rFonts w:ascii="Calibri" w:hAnsi="Calibri" w:cs="Calibri"/>
+          <w:color w:val="1F497D" w:themeColor="text2"/>
+        </w:rPr>
+      </w:pPr>
+      <w:r>
+        <w:rPr>
+          <w:rFonts w:ascii="Calibri" w:eastAsia="Arial" w:hAnsi="Calibri" w:cs="Calibri"/>
+          <w:b/>
+          <w:color w:val="1F497D" w:themeColor="text2"/>
         </w:rPr>
         <w:t xml:space="preserve">Findings: </w:t>
       </w:r>
@@ -13003,11 +12853,13 @@
       <w:pPr>
         <w:rPr>
           <w:rFonts w:ascii="Calibri" w:hAnsi="Calibri" w:cs="Calibri"/>
-        </w:rPr>
-      </w:pPr>
-      <w:r>
-        <w:rPr>
-          <w:rFonts w:ascii="Calibri" w:hAnsi="Calibri" w:cs="Calibri"/>
+          <w:color w:val="1F497D" w:themeColor="text2"/>
+        </w:rPr>
+      </w:pPr>
+      <w:r>
+        <w:rPr>
+          <w:rFonts w:ascii="Calibri" w:hAnsi="Calibri" w:cs="Calibri"/>
+          <w:color w:val="1F497D" w:themeColor="text2"/>
         </w:rPr>
         <w:br w:type="page"/>
       </w:r>
@@ -13281,13 +13133,14 @@
         </w:pBdr>
         <w:rPr>
           <w:rFonts w:ascii="Calibri" w:hAnsi="Calibri" w:cs="Calibri"/>
-        </w:rPr>
-      </w:pPr>
-      <w:r>
-        <w:rPr>
-          <w:rFonts w:ascii="Calibri" w:eastAsia="Arial" w:hAnsi="Calibri" w:cs="Calibri"/>
-          <w:b/>
-          <w:color w:val="000000"/>
+          <w:color w:val="1F497D" w:themeColor="text2"/>
+        </w:rPr>
+      </w:pPr>
+      <w:r>
+        <w:rPr>
+          <w:rFonts w:ascii="Calibri" w:eastAsia="Arial" w:hAnsi="Calibri" w:cs="Calibri"/>
+          <w:b/>
+          <w:color w:val="1F497D" w:themeColor="text2"/>
         </w:rPr>
         <w:lastRenderedPageBreak/>
         <w:t xml:space="preserve">GeneID: </w:t>
@@ -13295,7 +13148,7 @@
       <w:r>
         <w:rPr>
           <w:rFonts w:ascii="Calibri" w:eastAsia="Arial" w:hAnsi="Calibri" w:cs="Calibri"/>
-          <w:color w:val="000000"/>
+          <w:color w:val="1F497D" w:themeColor="text2"/>
         </w:rPr>
         <w:t>121901064</w:t>
       </w:r>
@@ -13310,20 +13163,21 @@
         </w:pBdr>
         <w:rPr>
           <w:rFonts w:ascii="Calibri" w:hAnsi="Calibri" w:cs="Calibri"/>
-        </w:rPr>
-      </w:pPr>
-      <w:r>
-        <w:rPr>
-          <w:rFonts w:ascii="Calibri" w:eastAsia="Arial" w:hAnsi="Calibri" w:cs="Calibri"/>
-          <w:b/>
-          <w:color w:val="000000"/>
+          <w:color w:val="1F497D" w:themeColor="text2"/>
+        </w:rPr>
+      </w:pPr>
+      <w:r>
+        <w:rPr>
+          <w:rFonts w:ascii="Calibri" w:eastAsia="Arial" w:hAnsi="Calibri" w:cs="Calibri"/>
+          <w:b/>
+          <w:color w:val="1F497D" w:themeColor="text2"/>
         </w:rPr>
         <w:t xml:space="preserve">Symbol: </w:t>
       </w:r>
       <w:r>
         <w:rPr>
           <w:rFonts w:ascii="Calibri" w:eastAsia="Arial" w:hAnsi="Calibri" w:cs="Calibri"/>
-          <w:color w:val="000000"/>
+          <w:color w:val="1F497D" w:themeColor="text2"/>
         </w:rPr>
         <w:t>tie1</w:t>
       </w:r>
@@ -13338,20 +13192,21 @@
         </w:pBdr>
         <w:rPr>
           <w:rFonts w:ascii="Calibri" w:hAnsi="Calibri" w:cs="Calibri"/>
-        </w:rPr>
-      </w:pPr>
-      <w:r>
-        <w:rPr>
-          <w:rFonts w:ascii="Calibri" w:eastAsia="Arial" w:hAnsi="Calibri" w:cs="Calibri"/>
-          <w:b/>
-          <w:color w:val="000000"/>
+          <w:color w:val="1F497D" w:themeColor="text2"/>
+        </w:rPr>
+      </w:pPr>
+      <w:r>
+        <w:rPr>
+          <w:rFonts w:ascii="Calibri" w:eastAsia="Arial" w:hAnsi="Calibri" w:cs="Calibri"/>
+          <w:b/>
+          <w:color w:val="1F497D" w:themeColor="text2"/>
         </w:rPr>
         <w:t xml:space="preserve">Description: </w:t>
       </w:r>
       <w:r>
         <w:rPr>
           <w:rFonts w:ascii="Calibri" w:eastAsia="Arial" w:hAnsi="Calibri" w:cs="Calibri"/>
-          <w:color w:val="000000"/>
+          <w:color w:val="1F497D" w:themeColor="text2"/>
         </w:rPr>
         <w:t>tyrosine kinase with immunoglobulin-like and EGF-like domains 1</w:t>
       </w:r>
@@ -13366,20 +13221,21 @@
         </w:pBdr>
         <w:rPr>
           <w:rFonts w:ascii="Calibri" w:hAnsi="Calibri" w:cs="Calibri"/>
-        </w:rPr>
-      </w:pPr>
-      <w:r>
-        <w:rPr>
-          <w:rFonts w:ascii="Calibri" w:eastAsia="Arial" w:hAnsi="Calibri" w:cs="Calibri"/>
-          <w:b/>
-          <w:color w:val="000000"/>
+          <w:color w:val="1F497D" w:themeColor="text2"/>
+        </w:rPr>
+      </w:pPr>
+      <w:r>
+        <w:rPr>
+          <w:rFonts w:ascii="Calibri" w:eastAsia="Arial" w:hAnsi="Calibri" w:cs="Calibri"/>
+          <w:b/>
+          <w:color w:val="1F497D" w:themeColor="text2"/>
         </w:rPr>
         <w:t xml:space="preserve">Other designations: </w:t>
       </w:r>
       <w:r>
         <w:rPr>
           <w:rFonts w:ascii="Calibri" w:eastAsia="Arial" w:hAnsi="Calibri" w:cs="Calibri"/>
-          <w:color w:val="000000"/>
+          <w:color w:val="1F497D" w:themeColor="text2"/>
         </w:rPr>
         <w:t>tyrosine-protein kinase receptor Tie-1</w:t>
       </w:r>
@@ -13394,20 +13250,21 @@
         </w:pBdr>
         <w:rPr>
           <w:rFonts w:ascii="Calibri" w:hAnsi="Calibri" w:cs="Calibri"/>
-        </w:rPr>
-      </w:pPr>
-      <w:r>
-        <w:rPr>
-          <w:rFonts w:ascii="Calibri" w:eastAsia="Arial" w:hAnsi="Calibri" w:cs="Calibri"/>
-          <w:b/>
-          <w:color w:val="000000"/>
+          <w:color w:val="1F497D" w:themeColor="text2"/>
+        </w:rPr>
+      </w:pPr>
+      <w:r>
+        <w:rPr>
+          <w:rFonts w:ascii="Calibri" w:eastAsia="Arial" w:hAnsi="Calibri" w:cs="Calibri"/>
+          <w:b/>
+          <w:color w:val="1F497D" w:themeColor="text2"/>
         </w:rPr>
         <w:t xml:space="preserve">log2 Fold Change: </w:t>
       </w:r>
       <w:r>
         <w:rPr>
           <w:rFonts w:ascii="Calibri" w:eastAsia="Arial" w:hAnsi="Calibri" w:cs="Calibri"/>
-          <w:color w:val="000000"/>
+          <w:color w:val="1F497D" w:themeColor="text2"/>
         </w:rPr>
         <w:t>3.10325602866699</w:t>
       </w:r>
@@ -13422,20 +13279,21 @@
         </w:pBdr>
         <w:rPr>
           <w:rFonts w:ascii="Calibri" w:hAnsi="Calibri" w:cs="Calibri"/>
-        </w:rPr>
-      </w:pPr>
-      <w:r>
-        <w:rPr>
-          <w:rFonts w:ascii="Calibri" w:eastAsia="Arial" w:hAnsi="Calibri" w:cs="Calibri"/>
-          <w:b/>
-          <w:color w:val="000000"/>
+          <w:color w:val="1F497D" w:themeColor="text2"/>
+        </w:rPr>
+      </w:pPr>
+      <w:r>
+        <w:rPr>
+          <w:rFonts w:ascii="Calibri" w:eastAsia="Arial" w:hAnsi="Calibri" w:cs="Calibri"/>
+          <w:b/>
+          <w:color w:val="1F497D" w:themeColor="text2"/>
         </w:rPr>
         <w:t xml:space="preserve">Adjusted p-value: </w:t>
       </w:r>
       <w:r>
         <w:rPr>
           <w:rFonts w:ascii="Calibri" w:eastAsia="Arial" w:hAnsi="Calibri" w:cs="Calibri"/>
-          <w:color w:val="000000"/>
+          <w:color w:val="1F497D" w:themeColor="text2"/>
         </w:rPr>
         <w:t>2.49810465146903e-</w:t>
       </w:r>
@@ -13443,7 +13301,7 @@
       <w:r>
         <w:rPr>
           <w:rFonts w:ascii="Calibri" w:eastAsia="Arial" w:hAnsi="Calibri" w:cs="Calibri"/>
-          <w:color w:val="000000"/>
+          <w:color w:val="1F497D" w:themeColor="text2"/>
         </w:rPr>
         <w:t>34</w:t>
       </w:r>
@@ -13459,13 +13317,14 @@
         </w:pBdr>
         <w:rPr>
           <w:rFonts w:ascii="Calibri" w:hAnsi="Calibri" w:cs="Calibri"/>
-        </w:rPr>
-      </w:pPr>
-      <w:r>
-        <w:rPr>
-          <w:rFonts w:ascii="Calibri" w:eastAsia="Arial" w:hAnsi="Calibri" w:cs="Calibri"/>
-          <w:b/>
-          <w:color w:val="000000"/>
+          <w:color w:val="1F497D" w:themeColor="text2"/>
+        </w:rPr>
+      </w:pPr>
+      <w:r>
+        <w:rPr>
+          <w:rFonts w:ascii="Calibri" w:eastAsia="Arial" w:hAnsi="Calibri" w:cs="Calibri"/>
+          <w:b/>
+          <w:color w:val="1F497D" w:themeColor="text2"/>
         </w:rPr>
         <w:t xml:space="preserve">PubMed Search: </w:t>
       </w:r>
@@ -13480,39 +13339,42 @@
         </w:pBdr>
         <w:rPr>
           <w:rFonts w:ascii="Calibri" w:hAnsi="Calibri" w:cs="Calibri"/>
-        </w:rPr>
-      </w:pPr>
-    </w:p>
-    <w:p>
-      <w:pPr>
-        <w:pBdr>
-          <w:top w:val="none" w:sz="0" w:space="0" w:color="000000"/>
-          <w:left w:val="none" w:sz="0" w:space="0" w:color="000000"/>
-          <w:bottom w:val="none" w:sz="0" w:space="0" w:color="000000"/>
-          <w:right w:val="none" w:sz="0" w:space="0" w:color="000000"/>
-        </w:pBdr>
-        <w:rPr>
-          <w:rFonts w:ascii="Calibri" w:hAnsi="Calibri" w:cs="Calibri"/>
-        </w:rPr>
-      </w:pPr>
-    </w:p>
-    <w:p>
-      <w:pPr>
-        <w:pBdr>
-          <w:top w:val="none" w:sz="0" w:space="0" w:color="000000"/>
-          <w:left w:val="none" w:sz="0" w:space="0" w:color="000000"/>
-          <w:bottom w:val="none" w:sz="0" w:space="0" w:color="000000"/>
-          <w:right w:val="none" w:sz="0" w:space="0" w:color="000000"/>
-        </w:pBdr>
-        <w:rPr>
-          <w:rFonts w:ascii="Calibri" w:hAnsi="Calibri" w:cs="Calibri"/>
-        </w:rPr>
-      </w:pPr>
-      <w:r>
-        <w:rPr>
-          <w:rFonts w:ascii="Calibri" w:eastAsia="Arial" w:hAnsi="Calibri" w:cs="Calibri"/>
-          <w:b/>
-          <w:color w:val="000000"/>
+          <w:color w:val="1F497D" w:themeColor="text2"/>
+        </w:rPr>
+      </w:pPr>
+    </w:p>
+    <w:p>
+      <w:pPr>
+        <w:pBdr>
+          <w:top w:val="none" w:sz="0" w:space="0" w:color="000000"/>
+          <w:left w:val="none" w:sz="0" w:space="0" w:color="000000"/>
+          <w:bottom w:val="none" w:sz="0" w:space="0" w:color="000000"/>
+          <w:right w:val="none" w:sz="0" w:space="0" w:color="000000"/>
+        </w:pBdr>
+        <w:rPr>
+          <w:rFonts w:ascii="Calibri" w:hAnsi="Calibri" w:cs="Calibri"/>
+          <w:color w:val="1F497D" w:themeColor="text2"/>
+        </w:rPr>
+      </w:pPr>
+    </w:p>
+    <w:p>
+      <w:pPr>
+        <w:pBdr>
+          <w:top w:val="none" w:sz="0" w:space="0" w:color="000000"/>
+          <w:left w:val="none" w:sz="0" w:space="0" w:color="000000"/>
+          <w:bottom w:val="none" w:sz="0" w:space="0" w:color="000000"/>
+          <w:right w:val="none" w:sz="0" w:space="0" w:color="000000"/>
+        </w:pBdr>
+        <w:rPr>
+          <w:rFonts w:ascii="Calibri" w:hAnsi="Calibri" w:cs="Calibri"/>
+          <w:color w:val="1F497D" w:themeColor="text2"/>
+        </w:rPr>
+      </w:pPr>
+      <w:r>
+        <w:rPr>
+          <w:rFonts w:ascii="Calibri" w:eastAsia="Arial" w:hAnsi="Calibri" w:cs="Calibri"/>
+          <w:b/>
+          <w:color w:val="1F497D" w:themeColor="text2"/>
         </w:rPr>
         <w:t xml:space="preserve">Findings: </w:t>
       </w:r>
@@ -14055,6 +13917,92 @@
     </w:lvl>
   </w:abstractNum>
   <w:abstractNum w:abstractNumId="2" w15:restartNumberingAfterBreak="0">
+    <w:nsid w:val="03E8011C"/>
+    <w:multiLevelType w:val="hybridMultilevel"/>
+    <w:tmpl w:val="98883402"/>
+    <w:lvl w:ilvl="0" w:tplc="0409000F">
+      <w:start w:val="1"/>
+      <w:numFmt w:val="decimal"/>
+      <w:lvlText w:val="%1."/>
+      <w:lvlJc w:val="left"/>
+      <w:pPr>
+        <w:ind w:left="1080" w:hanging="360"/>
+      </w:pPr>
+    </w:lvl>
+    <w:lvl w:ilvl="1" w:tplc="04090019" w:tentative="1">
+      <w:start w:val="1"/>
+      <w:numFmt w:val="lowerLetter"/>
+      <w:lvlText w:val="%2."/>
+      <w:lvlJc w:val="left"/>
+      <w:pPr>
+        <w:ind w:left="1800" w:hanging="360"/>
+      </w:pPr>
+    </w:lvl>
+    <w:lvl w:ilvl="2" w:tplc="0409001B" w:tentative="1">
+      <w:start w:val="1"/>
+      <w:numFmt w:val="lowerRoman"/>
+      <w:lvlText w:val="%3."/>
+      <w:lvlJc w:val="right"/>
+      <w:pPr>
+        <w:ind w:left="2520" w:hanging="180"/>
+      </w:pPr>
+    </w:lvl>
+    <w:lvl w:ilvl="3" w:tplc="0409000F" w:tentative="1">
+      <w:start w:val="1"/>
+      <w:numFmt w:val="decimal"/>
+      <w:lvlText w:val="%4."/>
+      <w:lvlJc w:val="left"/>
+      <w:pPr>
+        <w:ind w:left="3240" w:hanging="360"/>
+      </w:pPr>
+    </w:lvl>
+    <w:lvl w:ilvl="4" w:tplc="04090019" w:tentative="1">
+      <w:start w:val="1"/>
+      <w:numFmt w:val="lowerLetter"/>
+      <w:lvlText w:val="%5."/>
+      <w:lvlJc w:val="left"/>
+      <w:pPr>
+        <w:ind w:left="3960" w:hanging="360"/>
+      </w:pPr>
+    </w:lvl>
+    <w:lvl w:ilvl="5" w:tplc="0409001B" w:tentative="1">
+      <w:start w:val="1"/>
+      <w:numFmt w:val="lowerRoman"/>
+      <w:lvlText w:val="%6."/>
+      <w:lvlJc w:val="right"/>
+      <w:pPr>
+        <w:ind w:left="4680" w:hanging="180"/>
+      </w:pPr>
+    </w:lvl>
+    <w:lvl w:ilvl="6" w:tplc="0409000F" w:tentative="1">
+      <w:start w:val="1"/>
+      <w:numFmt w:val="decimal"/>
+      <w:lvlText w:val="%7."/>
+      <w:lvlJc w:val="left"/>
+      <w:pPr>
+        <w:ind w:left="5400" w:hanging="360"/>
+      </w:pPr>
+    </w:lvl>
+    <w:lvl w:ilvl="7" w:tplc="04090019" w:tentative="1">
+      <w:start w:val="1"/>
+      <w:numFmt w:val="lowerLetter"/>
+      <w:lvlText w:val="%8."/>
+      <w:lvlJc w:val="left"/>
+      <w:pPr>
+        <w:ind w:left="6120" w:hanging="360"/>
+      </w:pPr>
+    </w:lvl>
+    <w:lvl w:ilvl="8" w:tplc="0409001B" w:tentative="1">
+      <w:start w:val="1"/>
+      <w:numFmt w:val="lowerRoman"/>
+      <w:lvlText w:val="%9."/>
+      <w:lvlJc w:val="right"/>
+      <w:pPr>
+        <w:ind w:left="6840" w:hanging="180"/>
+      </w:pPr>
+    </w:lvl>
+  </w:abstractNum>
+  <w:abstractNum w:abstractNumId="3" w15:restartNumberingAfterBreak="0">
     <w:nsid w:val="05E30FEB"/>
     <w:multiLevelType w:val="hybridMultilevel"/>
     <w:tmpl w:val="0F22F42E"/>
@@ -14167,7 +14115,7 @@
       </w:rPr>
     </w:lvl>
   </w:abstractNum>
-  <w:abstractNum w:abstractNumId="3" w15:restartNumberingAfterBreak="0">
+  <w:abstractNum w:abstractNumId="4" w15:restartNumberingAfterBreak="0">
     <w:nsid w:val="07E925FD"/>
     <w:multiLevelType w:val="multilevel"/>
     <w:tmpl w:val="88F45F08"/>
@@ -14256,7 +14204,7 @@
       </w:pPr>
     </w:lvl>
   </w:abstractNum>
-  <w:abstractNum w:abstractNumId="4" w15:restartNumberingAfterBreak="0">
+  <w:abstractNum w:abstractNumId="5" w15:restartNumberingAfterBreak="0">
     <w:nsid w:val="0B2B11BB"/>
     <w:multiLevelType w:val="hybridMultilevel"/>
     <w:tmpl w:val="C2EEDE52"/>
@@ -14369,7 +14317,7 @@
       </w:rPr>
     </w:lvl>
   </w:abstractNum>
-  <w:abstractNum w:abstractNumId="5" w15:restartNumberingAfterBreak="0">
+  <w:abstractNum w:abstractNumId="6" w15:restartNumberingAfterBreak="0">
     <w:nsid w:val="15005BB5"/>
     <w:multiLevelType w:val="hybridMultilevel"/>
     <w:tmpl w:val="C486BC82"/>
@@ -14482,7 +14430,7 @@
       </w:rPr>
     </w:lvl>
   </w:abstractNum>
-  <w:abstractNum w:abstractNumId="6" w15:restartNumberingAfterBreak="0">
+  <w:abstractNum w:abstractNumId="7" w15:restartNumberingAfterBreak="0">
     <w:nsid w:val="21573669"/>
     <w:multiLevelType w:val="hybridMultilevel"/>
     <w:tmpl w:val="2D4E6744"/>
@@ -14596,7 +14544,7 @@
       </w:rPr>
     </w:lvl>
   </w:abstractNum>
-  <w:abstractNum w:abstractNumId="7" w15:restartNumberingAfterBreak="0">
+  <w:abstractNum w:abstractNumId="8" w15:restartNumberingAfterBreak="0">
     <w:nsid w:val="350C3B4E"/>
     <w:multiLevelType w:val="hybridMultilevel"/>
     <w:tmpl w:val="D9D45990"/>
@@ -14709,7 +14657,7 @@
       </w:rPr>
     </w:lvl>
   </w:abstractNum>
-  <w:abstractNum w:abstractNumId="8" w15:restartNumberingAfterBreak="0">
+  <w:abstractNum w:abstractNumId="9" w15:restartNumberingAfterBreak="0">
     <w:nsid w:val="391C264D"/>
     <w:multiLevelType w:val="hybridMultilevel"/>
     <w:tmpl w:val="45A8CDD4"/>
@@ -14795,7 +14743,7 @@
       </w:pPr>
     </w:lvl>
   </w:abstractNum>
-  <w:abstractNum w:abstractNumId="9" w15:restartNumberingAfterBreak="0">
+  <w:abstractNum w:abstractNumId="10" w15:restartNumberingAfterBreak="0">
     <w:nsid w:val="4789180C"/>
     <w:multiLevelType w:val="hybridMultilevel"/>
     <w:tmpl w:val="65D29718"/>
@@ -14908,7 +14856,7 @@
       </w:rPr>
     </w:lvl>
   </w:abstractNum>
-  <w:abstractNum w:abstractNumId="10" w15:restartNumberingAfterBreak="0">
+  <w:abstractNum w:abstractNumId="11" w15:restartNumberingAfterBreak="0">
     <w:nsid w:val="55F4381E"/>
     <w:multiLevelType w:val="hybridMultilevel"/>
     <w:tmpl w:val="51E6673E"/>
@@ -15021,7 +14969,7 @@
       </w:rPr>
     </w:lvl>
   </w:abstractNum>
-  <w:abstractNum w:abstractNumId="11" w15:restartNumberingAfterBreak="0">
+  <w:abstractNum w:abstractNumId="12" w15:restartNumberingAfterBreak="0">
     <w:nsid w:val="5B882B35"/>
     <w:multiLevelType w:val="multilevel"/>
     <w:tmpl w:val="6F30E74C"/>
@@ -15107,7 +15055,7 @@
       </w:pPr>
     </w:lvl>
   </w:abstractNum>
-  <w:abstractNum w:abstractNumId="12" w15:restartNumberingAfterBreak="0">
+  <w:abstractNum w:abstractNumId="13" w15:restartNumberingAfterBreak="0">
     <w:nsid w:val="5DA83BDE"/>
     <w:multiLevelType w:val="hybridMultilevel"/>
     <w:tmpl w:val="4B402AF2"/>
@@ -15220,7 +15168,7 @@
       </w:rPr>
     </w:lvl>
   </w:abstractNum>
-  <w:abstractNum w:abstractNumId="13" w15:restartNumberingAfterBreak="0">
+  <w:abstractNum w:abstractNumId="14" w15:restartNumberingAfterBreak="0">
     <w:nsid w:val="5EFC3234"/>
     <w:multiLevelType w:val="multilevel"/>
     <w:tmpl w:val="0A86311A"/>
@@ -15306,7 +15254,7 @@
       </w:pPr>
     </w:lvl>
   </w:abstractNum>
-  <w:abstractNum w:abstractNumId="14" w15:restartNumberingAfterBreak="0">
+  <w:abstractNum w:abstractNumId="15" w15:restartNumberingAfterBreak="0">
     <w:nsid w:val="6A795FDE"/>
     <w:multiLevelType w:val="hybridMultilevel"/>
     <w:tmpl w:val="1998577A"/>
@@ -15419,7 +15367,7 @@
       </w:rPr>
     </w:lvl>
   </w:abstractNum>
-  <w:abstractNum w:abstractNumId="15" w15:restartNumberingAfterBreak="0">
+  <w:abstractNum w:abstractNumId="16" w15:restartNumberingAfterBreak="0">
     <w:nsid w:val="7B4C68B9"/>
     <w:multiLevelType w:val="hybridMultilevel"/>
     <w:tmpl w:val="C2FCD930"/>
@@ -15532,7 +15480,7 @@
       </w:rPr>
     </w:lvl>
   </w:abstractNum>
-  <w:abstractNum w:abstractNumId="16" w15:restartNumberingAfterBreak="0">
+  <w:abstractNum w:abstractNumId="17" w15:restartNumberingAfterBreak="0">
     <w:nsid w:val="7B9E24A2"/>
     <w:multiLevelType w:val="multilevel"/>
     <w:tmpl w:val="165C3E5C"/>
@@ -15647,55 +15595,58 @@
     </w:lvl>
   </w:abstractNum>
   <w:num w:numId="1" w16cid:durableId="1823233401">
-    <w:abstractNumId w:val="11"/>
+    <w:abstractNumId w:val="12"/>
   </w:num>
   <w:num w:numId="2" w16cid:durableId="1952784018">
-    <w:abstractNumId w:val="13"/>
+    <w:abstractNumId w:val="14"/>
   </w:num>
   <w:num w:numId="3" w16cid:durableId="260063640">
-    <w:abstractNumId w:val="3"/>
+    <w:abstractNumId w:val="4"/>
   </w:num>
   <w:num w:numId="4" w16cid:durableId="1554658349">
-    <w:abstractNumId w:val="4"/>
+    <w:abstractNumId w:val="5"/>
   </w:num>
   <w:num w:numId="5" w16cid:durableId="1711304019">
+    <w:abstractNumId w:val="8"/>
+  </w:num>
+  <w:num w:numId="6" w16cid:durableId="712005838">
     <w:abstractNumId w:val="7"/>
   </w:num>
-  <w:num w:numId="6" w16cid:durableId="712005838">
-    <w:abstractNumId w:val="6"/>
-  </w:num>
   <w:num w:numId="7" w16cid:durableId="724567268">
-    <w:abstractNumId w:val="9"/>
+    <w:abstractNumId w:val="10"/>
   </w:num>
   <w:num w:numId="8" w16cid:durableId="700977723">
     <w:abstractNumId w:val="0"/>
   </w:num>
   <w:num w:numId="9" w16cid:durableId="471555741">
-    <w:abstractNumId w:val="16"/>
+    <w:abstractNumId w:val="17"/>
   </w:num>
   <w:num w:numId="10" w16cid:durableId="1156536925">
-    <w:abstractNumId w:val="14"/>
+    <w:abstractNumId w:val="15"/>
   </w:num>
   <w:num w:numId="11" w16cid:durableId="376664540">
-    <w:abstractNumId w:val="12"/>
+    <w:abstractNumId w:val="13"/>
   </w:num>
   <w:num w:numId="12" w16cid:durableId="726149185">
     <w:abstractNumId w:val="1"/>
   </w:num>
   <w:num w:numId="13" w16cid:durableId="557404815">
-    <w:abstractNumId w:val="2"/>
+    <w:abstractNumId w:val="3"/>
   </w:num>
   <w:num w:numId="14" w16cid:durableId="1473786622">
-    <w:abstractNumId w:val="15"/>
+    <w:abstractNumId w:val="16"/>
   </w:num>
   <w:num w:numId="15" w16cid:durableId="825821106">
-    <w:abstractNumId w:val="10"/>
+    <w:abstractNumId w:val="11"/>
   </w:num>
   <w:num w:numId="16" w16cid:durableId="1711102188">
-    <w:abstractNumId w:val="5"/>
+    <w:abstractNumId w:val="6"/>
   </w:num>
   <w:num w:numId="17" w16cid:durableId="1700621120">
-    <w:abstractNumId w:val="8"/>
+    <w:abstractNumId w:val="9"/>
+  </w:num>
+  <w:num w:numId="18" w16cid:durableId="20477512">
+    <w:abstractNumId w:val="2"/>
   </w:num>
 </w:numbering>
 </file>

</xml_diff>